<commit_message>
added liquidity file crypto
</commit_message>
<xml_diff>
--- a/John Luigi Sarmiento/CryptoCurrency.docx
+++ b/John Luigi Sarmiento/CryptoCurrency.docx
@@ -121,12 +121,12 @@
           <wp:inline distB="114300" distT="114300" distL="114300" distR="114300">
             <wp:extent cx="6677025" cy="3204731"/>
             <wp:effectExtent b="0" l="0" r="0" t="0"/>
-            <wp:docPr id="8" name="image9.png"/>
+            <wp:docPr id="10" name="image4.png"/>
             <a:graphic>
               <a:graphicData uri="http://schemas.openxmlformats.org/drawingml/2006/picture">
                 <pic:pic>
                   <pic:nvPicPr>
-                    <pic:cNvPr id="0" name="image9.png"/>
+                    <pic:cNvPr id="0" name="image4.png"/>
                     <pic:cNvPicPr preferRelativeResize="0"/>
                   </pic:nvPicPr>
                   <pic:blipFill>
@@ -174,12 +174,12 @@
             <wp:extent cx="2990850" cy="1885950"/>
             <wp:effectExtent b="0" l="0" r="0" t="0"/>
             <wp:wrapNone/>
-            <wp:docPr id="7" name="image2.png"/>
+            <wp:docPr id="9" name="image1.png"/>
             <a:graphic>
               <a:graphicData uri="http://schemas.openxmlformats.org/drawingml/2006/picture">
                 <pic:pic>
                   <pic:nvPicPr>
-                    <pic:cNvPr id="0" name="image2.png"/>
+                    <pic:cNvPr id="0" name="image1.png"/>
                     <pic:cNvPicPr preferRelativeResize="0"/>
                   </pic:nvPicPr>
                   <pic:blipFill>
@@ -216,12 +216,12 @@
             <wp:extent cx="2962075" cy="1885950"/>
             <wp:effectExtent b="0" l="0" r="0" t="0"/>
             <wp:wrapNone/>
-            <wp:docPr id="13" name="image3.png"/>
+            <wp:docPr id="15" name="image9.png"/>
             <a:graphic>
               <a:graphicData uri="http://schemas.openxmlformats.org/drawingml/2006/picture">
                 <pic:pic>
                   <pic:nvPicPr>
-                    <pic:cNvPr id="0" name="image3.png"/>
+                    <pic:cNvPr id="0" name="image9.png"/>
                     <pic:cNvPicPr preferRelativeResize="0"/>
                   </pic:nvPicPr>
                   <pic:blipFill>
@@ -432,12 +432,12 @@
             <wp:extent cx="4457700" cy="1216375"/>
             <wp:effectExtent b="0" l="0" r="0" t="0"/>
             <wp:wrapNone/>
-            <wp:docPr id="2" name="image5.png"/>
+            <wp:docPr id="1" name="image10.png"/>
             <a:graphic>
               <a:graphicData uri="http://schemas.openxmlformats.org/drawingml/2006/picture">
                 <pic:pic>
                   <pic:nvPicPr>
-                    <pic:cNvPr id="0" name="image5.png"/>
+                    <pic:cNvPr id="0" name="image10.png"/>
                     <pic:cNvPicPr preferRelativeResize="0"/>
                   </pic:nvPicPr>
                   <pic:blipFill>
@@ -761,12 +761,12 @@
             <wp:extent cx="4760595" cy="2008822"/>
             <wp:effectExtent b="0" l="0" r="0" t="0"/>
             <wp:wrapNone/>
-            <wp:docPr id="15" name="image1.png"/>
+            <wp:docPr id="19" name="image12.png"/>
             <a:graphic>
               <a:graphicData uri="http://schemas.openxmlformats.org/drawingml/2006/picture">
                 <pic:pic>
                   <pic:nvPicPr>
-                    <pic:cNvPr id="0" name="image1.png"/>
+                    <pic:cNvPr id="0" name="image12.png"/>
                     <pic:cNvPicPr preferRelativeResize="0"/>
                   </pic:nvPicPr>
                   <pic:blipFill>
@@ -1051,12 +1051,12 @@
             <wp:extent cx="2125980" cy="3429000"/>
             <wp:effectExtent b="0" l="0" r="0" t="0"/>
             <wp:wrapNone/>
-            <wp:docPr id="10" name="image15.png"/>
+            <wp:docPr id="36" name="image24.png"/>
             <a:graphic>
               <a:graphicData uri="http://schemas.openxmlformats.org/drawingml/2006/picture">
                 <pic:pic>
                   <pic:nvPicPr>
-                    <pic:cNvPr id="0" name="image15.png"/>
+                    <pic:cNvPr id="0" name="image24.png"/>
                     <pic:cNvPicPr preferRelativeResize="0"/>
                   </pic:nvPicPr>
                   <pic:blipFill>
@@ -1093,12 +1093,12 @@
             <wp:extent cx="1360170" cy="2657475"/>
             <wp:effectExtent b="0" l="0" r="0" t="0"/>
             <wp:wrapNone/>
-            <wp:docPr id="14" name="image4.png"/>
+            <wp:docPr id="42" name="image29.png"/>
             <a:graphic>
               <a:graphicData uri="http://schemas.openxmlformats.org/drawingml/2006/picture">
                 <pic:pic>
                   <pic:nvPicPr>
-                    <pic:cNvPr id="0" name="image4.png"/>
+                    <pic:cNvPr id="0" name="image29.png"/>
                     <pic:cNvPicPr preferRelativeResize="0"/>
                   </pic:nvPicPr>
                   <pic:blipFill>
@@ -1366,12 +1366,12 @@
             <wp:extent cx="390525" cy="2219325"/>
             <wp:effectExtent b="0" l="0" r="0" t="0"/>
             <wp:wrapNone/>
-            <wp:docPr id="12" name="image17.png"/>
+            <wp:docPr id="40" name="image39.png"/>
             <a:graphic>
               <a:graphicData uri="http://schemas.openxmlformats.org/drawingml/2006/picture">
                 <pic:pic>
                   <pic:nvPicPr>
-                    <pic:cNvPr id="0" name="image17.png"/>
+                    <pic:cNvPr id="0" name="image39.png"/>
                     <pic:cNvPicPr preferRelativeResize="0"/>
                   </pic:nvPicPr>
                   <pic:blipFill>
@@ -1408,12 +1408,12 @@
             <wp:extent cx="2428875" cy="1457325"/>
             <wp:effectExtent b="0" l="0" r="0" t="0"/>
             <wp:wrapNone/>
-            <wp:docPr id="6" name="image8.png"/>
+            <wp:docPr id="32" name="image20.png"/>
             <a:graphic>
               <a:graphicData uri="http://schemas.openxmlformats.org/drawingml/2006/picture">
                 <pic:pic>
                   <pic:nvPicPr>
-                    <pic:cNvPr id="0" name="image8.png"/>
+                    <pic:cNvPr id="0" name="image20.png"/>
                     <pic:cNvPicPr preferRelativeResize="0"/>
                   </pic:nvPicPr>
                   <pic:blipFill>
@@ -1450,12 +1450,12 @@
             <wp:extent cx="1333500" cy="2301240"/>
             <wp:effectExtent b="0" l="0" r="0" t="0"/>
             <wp:wrapNone/>
-            <wp:docPr id="18" name="image19.png"/>
+            <wp:docPr id="23" name="image18.png"/>
             <a:graphic>
               <a:graphicData uri="http://schemas.openxmlformats.org/drawingml/2006/picture">
                 <pic:pic>
                   <pic:nvPicPr>
-                    <pic:cNvPr id="0" name="image19.png"/>
+                    <pic:cNvPr id="0" name="image18.png"/>
                     <pic:cNvPicPr preferRelativeResize="0"/>
                   </pic:nvPicPr>
                   <pic:blipFill>
@@ -1507,12 +1507,12 @@
             <wp:extent cx="1685925" cy="1092994"/>
             <wp:effectExtent b="0" l="0" r="0" t="0"/>
             <wp:wrapNone/>
-            <wp:docPr id="19" name="image16.png"/>
+            <wp:docPr id="24" name="image17.png"/>
             <a:graphic>
               <a:graphicData uri="http://schemas.openxmlformats.org/drawingml/2006/picture">
                 <pic:pic>
                   <pic:nvPicPr>
-                    <pic:cNvPr id="0" name="image16.png"/>
+                    <pic:cNvPr id="0" name="image17.png"/>
                     <pic:cNvPicPr preferRelativeResize="0"/>
                   </pic:nvPicPr>
                   <pic:blipFill>
@@ -1726,12 +1726,12 @@
             <wp:extent cx="1681163" cy="2819400"/>
             <wp:effectExtent b="0" l="0" r="0" t="0"/>
             <wp:wrapNone/>
-            <wp:docPr id="5" name="image18.png"/>
+            <wp:docPr id="31" name="image21.png"/>
             <a:graphic>
               <a:graphicData uri="http://schemas.openxmlformats.org/drawingml/2006/picture">
                 <pic:pic>
                   <pic:nvPicPr>
-                    <pic:cNvPr id="0" name="image18.png"/>
+                    <pic:cNvPr id="0" name="image21.png"/>
                     <pic:cNvPicPr preferRelativeResize="0"/>
                   </pic:nvPicPr>
                   <pic:blipFill>
@@ -1768,12 +1768,12 @@
             <wp:extent cx="1035844" cy="2875359"/>
             <wp:effectExtent b="0" l="0" r="0" t="0"/>
             <wp:wrapNone/>
-            <wp:docPr id="4" name="image14.png"/>
+            <wp:docPr id="6" name="image5.png"/>
             <a:graphic>
               <a:graphicData uri="http://schemas.openxmlformats.org/drawingml/2006/picture">
                 <pic:pic>
                   <pic:nvPicPr>
-                    <pic:cNvPr id="0" name="image14.png"/>
+                    <pic:cNvPr id="0" name="image5.png"/>
                     <pic:cNvPicPr preferRelativeResize="0"/>
                   </pic:nvPicPr>
                   <pic:blipFill>
@@ -2092,12 +2092,12 @@
             <wp:extent cx="8961120" cy="2095500"/>
             <wp:effectExtent b="0" l="0" r="0" t="0"/>
             <wp:wrapNone/>
-            <wp:docPr id="9" name="image13.png"/>
+            <wp:docPr id="11" name="image8.png"/>
             <a:graphic>
               <a:graphicData uri="http://schemas.openxmlformats.org/drawingml/2006/picture">
                 <pic:pic>
                   <pic:nvPicPr>
-                    <pic:cNvPr id="0" name="image13.png"/>
+                    <pic:cNvPr id="0" name="image8.png"/>
                     <pic:cNvPicPr preferRelativeResize="0"/>
                   </pic:nvPicPr>
                   <pic:blipFill>
@@ -2254,12 +2254,12 @@
             <wp:extent cx="4119614" cy="1386602"/>
             <wp:effectExtent b="0" l="0" r="0" t="0"/>
             <wp:wrapNone/>
-            <wp:docPr id="11" name="image10.png"/>
+            <wp:docPr id="39" name="image28.png"/>
             <a:graphic>
               <a:graphicData uri="http://schemas.openxmlformats.org/drawingml/2006/picture">
                 <pic:pic>
                   <pic:nvPicPr>
-                    <pic:cNvPr id="0" name="image10.png"/>
+                    <pic:cNvPr id="0" name="image28.png"/>
                     <pic:cNvPicPr preferRelativeResize="0"/>
                   </pic:nvPicPr>
                   <pic:blipFill>
@@ -2311,12 +2311,12 @@
             <wp:extent cx="3143250" cy="902970"/>
             <wp:effectExtent b="0" l="0" r="0" t="0"/>
             <wp:wrapNone/>
-            <wp:docPr id="17" name="image6.png"/>
+            <wp:docPr id="43" name="image35.png"/>
             <a:graphic>
               <a:graphicData uri="http://schemas.openxmlformats.org/drawingml/2006/picture">
                 <pic:pic>
                   <pic:nvPicPr>
-                    <pic:cNvPr id="0" name="image6.png"/>
+                    <pic:cNvPr id="0" name="image35.png"/>
                     <pic:cNvPicPr preferRelativeResize="0"/>
                   </pic:nvPicPr>
                   <pic:blipFill>
@@ -2458,12 +2458,12 @@
           <wp:inline distB="114300" distT="114300" distL="114300" distR="114300">
             <wp:extent cx="4657725" cy="504825"/>
             <wp:effectExtent b="0" l="0" r="0" t="0"/>
-            <wp:docPr id="3" name="image7.png"/>
+            <wp:docPr id="4" name="image3.png"/>
             <a:graphic>
               <a:graphicData uri="http://schemas.openxmlformats.org/drawingml/2006/picture">
                 <pic:pic>
                   <pic:nvPicPr>
-                    <pic:cNvPr id="0" name="image7.png"/>
+                    <pic:cNvPr id="0" name="image3.png"/>
                     <pic:cNvPicPr preferRelativeResize="0"/>
                   </pic:nvPicPr>
                   <pic:blipFill>
@@ -2528,12 +2528,12 @@
           <wp:inline distB="114300" distT="114300" distL="114300" distR="114300">
             <wp:extent cx="8961120" cy="1612900"/>
             <wp:effectExtent b="0" l="0" r="0" t="0"/>
-            <wp:docPr id="16" name="image11.png"/>
+            <wp:docPr id="22" name="image19.png"/>
             <a:graphic>
               <a:graphicData uri="http://schemas.openxmlformats.org/drawingml/2006/picture">
                 <pic:pic>
                   <pic:nvPicPr>
-                    <pic:cNvPr id="0" name="image11.png"/>
+                    <pic:cNvPr id="0" name="image19.png"/>
                     <pic:cNvPicPr preferRelativeResize="0"/>
                   </pic:nvPicPr>
                   <pic:blipFill>
@@ -2604,12 +2604,12 @@
           <wp:inline distB="114300" distT="114300" distL="114300" distR="114300">
             <wp:extent cx="8961120" cy="3619500"/>
             <wp:effectExtent b="0" l="0" r="0" t="0"/>
-            <wp:docPr id="1" name="image12.png"/>
+            <wp:docPr id="26" name="image22.png"/>
             <a:graphic>
               <a:graphicData uri="http://schemas.openxmlformats.org/drawingml/2006/picture">
                 <pic:pic>
                   <pic:nvPicPr>
-                    <pic:cNvPr id="0" name="image12.png"/>
+                    <pic:cNvPr id="0" name="image22.png"/>
                     <pic:cNvPicPr preferRelativeResize="0"/>
                   </pic:nvPicPr>
                   <pic:blipFill>
@@ -2623,6 +2623,4638 @@
                     <a:xfrm>
                       <a:off x="0" y="0"/>
                       <a:ext cx="8961120" cy="3619500"/>
+                    </a:xfrm>
+                    <a:prstGeom prst="rect"/>
+                    <a:ln/>
+                  </pic:spPr>
+                </pic:pic>
+              </a:graphicData>
+            </a:graphic>
+          </wp:inline>
+        </w:drawing>
+      </w:r>
+      <w:r>
+        <w:rPr>
+          <w:rtl w:val="0"/>
+        </w:rPr>
+      </w:r>
+    </w:p>
+    <w:p>
+      <w:pPr>
+        <w:ind w:left="0" w:firstLine="0"/>
+        <w:jc w:val="center"/>
+        <w:rPr>
+          <w:b w:val="1"/>
+          <w:color w:val="434343"/>
+          <w:sz w:val="48"/>
+          <w:szCs w:val="48"/>
+        </w:rPr>
+      </w:pPr>
+      <w:r>
+        <w:rPr>
+          <w:b w:val="1"/>
+          <w:color w:val="434343"/>
+          <w:sz w:val="48"/>
+          <w:szCs w:val="48"/>
+          <w:rtl w:val="0"/>
+        </w:rPr>
+        <w:t xml:space="preserve">ADDING LIQUIDITY  :</w:t>
+      </w:r>
+    </w:p>
+    <w:p>
+      <w:pPr>
+        <w:ind w:left="720" w:firstLine="0"/>
+        <w:rPr>
+          <w:b w:val="1"/>
+          <w:color w:val="434343"/>
+          <w:sz w:val="28"/>
+          <w:szCs w:val="28"/>
+        </w:rPr>
+      </w:pPr>
+      <w:r>
+        <w:rPr>
+          <w:b w:val="1"/>
+          <w:color w:val="434343"/>
+          <w:sz w:val="28"/>
+          <w:szCs w:val="28"/>
+          <w:rtl w:val="0"/>
+        </w:rPr>
+        <w:t xml:space="preserve">Open your metamask account : </w:t>
+        <w:br w:type="textWrapping"/>
+        <w:tab/>
+        <w:t xml:space="preserve">Click the Expand view :</w:t>
+      </w:r>
+    </w:p>
+    <w:p>
+      <w:pPr>
+        <w:ind w:left="0" w:firstLine="0"/>
+        <w:jc w:val="center"/>
+        <w:rPr>
+          <w:b w:val="1"/>
+          <w:color w:val="434343"/>
+          <w:sz w:val="48"/>
+          <w:szCs w:val="48"/>
+        </w:rPr>
+      </w:pPr>
+      <w:r>
+        <w:rPr>
+          <w:rtl w:val="0"/>
+        </w:rPr>
+      </w:r>
+    </w:p>
+    <w:p>
+      <w:pPr>
+        <w:ind w:left="2880" w:firstLine="720"/>
+        <w:rPr>
+          <w:b w:val="1"/>
+          <w:color w:val="434343"/>
+          <w:sz w:val="28"/>
+          <w:szCs w:val="28"/>
+        </w:rPr>
+      </w:pPr>
+      <w:r>
+        <w:rPr>
+          <w:rtl w:val="0"/>
+        </w:rPr>
+      </w:r>
+      <w:r>
+        <w:drawing>
+          <wp:anchor allowOverlap="1" behindDoc="0" distB="114300" distT="114300" distL="114300" distR="114300" hidden="0" layoutInCell="1" locked="0" relativeHeight="0" simplePos="0">
+            <wp:simplePos x="0" y="0"/>
+            <wp:positionH relativeFrom="column">
+              <wp:posOffset>5915025</wp:posOffset>
+            </wp:positionH>
+            <wp:positionV relativeFrom="paragraph">
+              <wp:posOffset>285750</wp:posOffset>
+            </wp:positionV>
+            <wp:extent cx="2047875" cy="3600450"/>
+            <wp:effectExtent b="0" l="0" r="0" t="0"/>
+            <wp:wrapNone/>
+            <wp:docPr id="16" name="image13.png"/>
+            <a:graphic>
+              <a:graphicData uri="http://schemas.openxmlformats.org/drawingml/2006/picture">
+                <pic:pic>
+                  <pic:nvPicPr>
+                    <pic:cNvPr id="0" name="image13.png"/>
+                    <pic:cNvPicPr preferRelativeResize="0"/>
+                  </pic:nvPicPr>
+                  <pic:blipFill>
+                    <a:blip r:embed="rId28"/>
+                    <a:srcRect b="0" l="0" r="0" t="0"/>
+                    <a:stretch>
+                      <a:fillRect/>
+                    </a:stretch>
+                  </pic:blipFill>
+                  <pic:spPr>
+                    <a:xfrm>
+                      <a:off x="0" y="0"/>
+                      <a:ext cx="2047875" cy="3600450"/>
+                    </a:xfrm>
+                    <a:prstGeom prst="rect"/>
+                    <a:ln/>
+                  </pic:spPr>
+                </pic:pic>
+              </a:graphicData>
+            </a:graphic>
+          </wp:anchor>
+        </w:drawing>
+      </w:r>
+      <w:r>
+        <w:drawing>
+          <wp:anchor allowOverlap="1" behindDoc="0" distB="114300" distT="114300" distL="114300" distR="114300" hidden="0" layoutInCell="1" locked="0" relativeHeight="0" simplePos="0">
+            <wp:simplePos x="0" y="0"/>
+            <wp:positionH relativeFrom="column">
+              <wp:posOffset>3438525</wp:posOffset>
+            </wp:positionH>
+            <wp:positionV relativeFrom="paragraph">
+              <wp:posOffset>282736</wp:posOffset>
+            </wp:positionV>
+            <wp:extent cx="1681163" cy="2611352"/>
+            <wp:effectExtent b="0" l="0" r="0" t="0"/>
+            <wp:wrapNone/>
+            <wp:docPr id="13" name="image14.png"/>
+            <a:graphic>
+              <a:graphicData uri="http://schemas.openxmlformats.org/drawingml/2006/picture">
+                <pic:pic>
+                  <pic:nvPicPr>
+                    <pic:cNvPr id="0" name="image14.png"/>
+                    <pic:cNvPicPr preferRelativeResize="0"/>
+                  </pic:nvPicPr>
+                  <pic:blipFill>
+                    <a:blip r:embed="rId29"/>
+                    <a:srcRect b="0" l="0" r="0" t="0"/>
+                    <a:stretch>
+                      <a:fillRect/>
+                    </a:stretch>
+                  </pic:blipFill>
+                  <pic:spPr>
+                    <a:xfrm>
+                      <a:off x="0" y="0"/>
+                      <a:ext cx="1681163" cy="2611352"/>
+                    </a:xfrm>
+                    <a:prstGeom prst="rect"/>
+                    <a:ln/>
+                  </pic:spPr>
+                </pic:pic>
+              </a:graphicData>
+            </a:graphic>
+          </wp:anchor>
+        </w:drawing>
+      </w:r>
+      <w:r>
+        <w:drawing>
+          <wp:anchor allowOverlap="1" behindDoc="0" distB="114300" distT="114300" distL="114300" distR="114300" hidden="0" layoutInCell="1" locked="0" relativeHeight="0" simplePos="0">
+            <wp:simplePos x="0" y="0"/>
+            <wp:positionH relativeFrom="column">
+              <wp:posOffset>742950</wp:posOffset>
+            </wp:positionH>
+            <wp:positionV relativeFrom="paragraph">
+              <wp:posOffset>285750</wp:posOffset>
+            </wp:positionV>
+            <wp:extent cx="2286000" cy="1533525"/>
+            <wp:effectExtent b="0" l="0" r="0" t="0"/>
+            <wp:wrapNone/>
+            <wp:docPr id="17" name="image2.png"/>
+            <a:graphic>
+              <a:graphicData uri="http://schemas.openxmlformats.org/drawingml/2006/picture">
+                <pic:pic>
+                  <pic:nvPicPr>
+                    <pic:cNvPr id="0" name="image2.png"/>
+                    <pic:cNvPicPr preferRelativeResize="0"/>
+                  </pic:nvPicPr>
+                  <pic:blipFill>
+                    <a:blip r:embed="rId30"/>
+                    <a:srcRect b="0" l="0" r="0" t="0"/>
+                    <a:stretch>
+                      <a:fillRect/>
+                    </a:stretch>
+                  </pic:blipFill>
+                  <pic:spPr>
+                    <a:xfrm>
+                      <a:off x="0" y="0"/>
+                      <a:ext cx="2286000" cy="1533525"/>
+                    </a:xfrm>
+                    <a:prstGeom prst="rect"/>
+                    <a:ln/>
+                  </pic:spPr>
+                </pic:pic>
+              </a:graphicData>
+            </a:graphic>
+          </wp:anchor>
+        </w:drawing>
+      </w:r>
+    </w:p>
+    <w:p>
+      <w:pPr>
+        <w:ind w:left="2880" w:firstLine="720"/>
+        <w:rPr>
+          <w:b w:val="1"/>
+          <w:color w:val="434343"/>
+          <w:sz w:val="28"/>
+          <w:szCs w:val="28"/>
+        </w:rPr>
+      </w:pPr>
+      <w:r>
+        <w:rPr>
+          <w:rtl w:val="0"/>
+        </w:rPr>
+      </w:r>
+    </w:p>
+    <w:p>
+      <w:pPr>
+        <w:ind w:left="2880" w:firstLine="720"/>
+        <w:rPr>
+          <w:b w:val="1"/>
+          <w:color w:val="434343"/>
+          <w:sz w:val="28"/>
+          <w:szCs w:val="28"/>
+        </w:rPr>
+      </w:pPr>
+      <w:r>
+        <w:rPr>
+          <w:rtl w:val="0"/>
+        </w:rPr>
+      </w:r>
+    </w:p>
+    <w:p>
+      <w:pPr>
+        <w:ind w:left="2880" w:firstLine="720"/>
+        <w:rPr>
+          <w:b w:val="1"/>
+          <w:color w:val="434343"/>
+          <w:sz w:val="28"/>
+          <w:szCs w:val="28"/>
+        </w:rPr>
+      </w:pPr>
+      <w:r>
+        <w:rPr>
+          <w:rtl w:val="0"/>
+        </w:rPr>
+      </w:r>
+    </w:p>
+    <w:p>
+      <w:pPr>
+        <w:ind w:left="2880" w:firstLine="720"/>
+        <w:rPr>
+          <w:b w:val="1"/>
+          <w:color w:val="434343"/>
+          <w:sz w:val="28"/>
+          <w:szCs w:val="28"/>
+        </w:rPr>
+      </w:pPr>
+      <w:r>
+        <w:rPr>
+          <w:rtl w:val="0"/>
+        </w:rPr>
+      </w:r>
+    </w:p>
+    <w:p>
+      <w:pPr>
+        <w:ind w:left="2880" w:firstLine="720"/>
+        <w:rPr>
+          <w:b w:val="1"/>
+          <w:color w:val="434343"/>
+          <w:sz w:val="28"/>
+          <w:szCs w:val="28"/>
+        </w:rPr>
+      </w:pPr>
+      <w:r>
+        <w:rPr>
+          <w:rtl w:val="0"/>
+        </w:rPr>
+      </w:r>
+    </w:p>
+    <w:p>
+      <w:pPr>
+        <w:ind w:left="2880" w:firstLine="720"/>
+        <w:rPr>
+          <w:b w:val="1"/>
+          <w:color w:val="434343"/>
+          <w:sz w:val="28"/>
+          <w:szCs w:val="28"/>
+        </w:rPr>
+      </w:pPr>
+      <w:r>
+        <w:rPr>
+          <w:rtl w:val="0"/>
+        </w:rPr>
+      </w:r>
+    </w:p>
+    <w:p>
+      <w:pPr>
+        <w:ind w:left="2880" w:firstLine="720"/>
+        <w:rPr>
+          <w:b w:val="1"/>
+          <w:color w:val="434343"/>
+          <w:sz w:val="28"/>
+          <w:szCs w:val="28"/>
+        </w:rPr>
+      </w:pPr>
+      <w:r>
+        <w:rPr>
+          <w:rtl w:val="0"/>
+        </w:rPr>
+      </w:r>
+    </w:p>
+    <w:p>
+      <w:pPr>
+        <w:ind w:left="2880" w:firstLine="720"/>
+        <w:rPr>
+          <w:b w:val="1"/>
+          <w:color w:val="434343"/>
+          <w:sz w:val="28"/>
+          <w:szCs w:val="28"/>
+        </w:rPr>
+      </w:pPr>
+      <w:r>
+        <w:rPr>
+          <w:rtl w:val="0"/>
+        </w:rPr>
+      </w:r>
+    </w:p>
+    <w:p>
+      <w:pPr>
+        <w:ind w:left="2880" w:firstLine="720"/>
+        <w:rPr>
+          <w:b w:val="1"/>
+          <w:color w:val="434343"/>
+          <w:sz w:val="28"/>
+          <w:szCs w:val="28"/>
+        </w:rPr>
+      </w:pPr>
+      <w:r>
+        <w:rPr>
+          <w:rtl w:val="0"/>
+        </w:rPr>
+      </w:r>
+    </w:p>
+    <w:p>
+      <w:pPr>
+        <w:ind w:left="2880" w:firstLine="720"/>
+        <w:rPr>
+          <w:b w:val="1"/>
+          <w:color w:val="434343"/>
+          <w:sz w:val="28"/>
+          <w:szCs w:val="28"/>
+        </w:rPr>
+      </w:pPr>
+      <w:r>
+        <w:rPr>
+          <w:rtl w:val="0"/>
+        </w:rPr>
+      </w:r>
+    </w:p>
+    <w:p>
+      <w:pPr>
+        <w:ind w:left="2880" w:firstLine="720"/>
+        <w:rPr>
+          <w:b w:val="1"/>
+          <w:color w:val="434343"/>
+          <w:sz w:val="28"/>
+          <w:szCs w:val="28"/>
+        </w:rPr>
+      </w:pPr>
+      <w:r>
+        <w:rPr>
+          <w:rtl w:val="0"/>
+        </w:rPr>
+      </w:r>
+    </w:p>
+    <w:p>
+      <w:pPr>
+        <w:ind w:left="2880" w:firstLine="720"/>
+        <w:rPr>
+          <w:b w:val="1"/>
+          <w:color w:val="434343"/>
+          <w:sz w:val="28"/>
+          <w:szCs w:val="28"/>
+        </w:rPr>
+      </w:pPr>
+      <w:r>
+        <w:rPr>
+          <w:rtl w:val="0"/>
+        </w:rPr>
+      </w:r>
+    </w:p>
+    <w:p>
+      <w:pPr>
+        <w:ind w:left="2880" w:firstLine="720"/>
+        <w:rPr>
+          <w:b w:val="1"/>
+          <w:color w:val="434343"/>
+          <w:sz w:val="28"/>
+          <w:szCs w:val="28"/>
+        </w:rPr>
+      </w:pPr>
+      <w:r>
+        <w:rPr>
+          <w:rtl w:val="0"/>
+        </w:rPr>
+      </w:r>
+    </w:p>
+    <w:p>
+      <w:pPr>
+        <w:ind w:left="2880" w:firstLine="720"/>
+        <w:rPr>
+          <w:b w:val="1"/>
+          <w:color w:val="434343"/>
+          <w:sz w:val="28"/>
+          <w:szCs w:val="28"/>
+        </w:rPr>
+      </w:pPr>
+      <w:r>
+        <w:rPr>
+          <w:rtl w:val="0"/>
+        </w:rPr>
+      </w:r>
+    </w:p>
+    <w:p>
+      <w:pPr>
+        <w:ind w:left="2880" w:firstLine="720"/>
+        <w:rPr>
+          <w:b w:val="1"/>
+          <w:color w:val="434343"/>
+          <w:sz w:val="28"/>
+          <w:szCs w:val="28"/>
+        </w:rPr>
+      </w:pPr>
+      <w:r>
+        <w:rPr>
+          <w:rtl w:val="0"/>
+        </w:rPr>
+      </w:r>
+    </w:p>
+    <w:p>
+      <w:pPr>
+        <w:ind w:left="2880" w:firstLine="720"/>
+        <w:rPr>
+          <w:b w:val="1"/>
+          <w:color w:val="434343"/>
+          <w:sz w:val="28"/>
+          <w:szCs w:val="28"/>
+        </w:rPr>
+      </w:pPr>
+      <w:r>
+        <w:rPr>
+          <w:rtl w:val="0"/>
+        </w:rPr>
+      </w:r>
+    </w:p>
+    <w:p>
+      <w:pPr>
+        <w:ind w:left="0" w:firstLine="0"/>
+        <w:rPr>
+          <w:b w:val="1"/>
+          <w:color w:val="434343"/>
+          <w:sz w:val="28"/>
+          <w:szCs w:val="28"/>
+        </w:rPr>
+      </w:pPr>
+      <w:r>
+        <w:rPr>
+          <w:rtl w:val="0"/>
+        </w:rPr>
+      </w:r>
+    </w:p>
+    <w:p>
+      <w:pPr>
+        <w:ind w:left="0" w:firstLine="0"/>
+        <w:rPr>
+          <w:b w:val="1"/>
+          <w:color w:val="434343"/>
+          <w:sz w:val="28"/>
+          <w:szCs w:val="28"/>
+        </w:rPr>
+      </w:pPr>
+      <w:r>
+        <w:rPr>
+          <w:rtl w:val="0"/>
+        </w:rPr>
+      </w:r>
+    </w:p>
+    <w:p>
+      <w:pPr>
+        <w:ind w:left="0" w:firstLine="0"/>
+        <w:rPr>
+          <w:b w:val="1"/>
+          <w:color w:val="434343"/>
+          <w:sz w:val="28"/>
+          <w:szCs w:val="28"/>
+        </w:rPr>
+      </w:pPr>
+      <w:r>
+        <w:rPr>
+          <w:rtl w:val="0"/>
+        </w:rPr>
+      </w:r>
+    </w:p>
+    <w:p>
+      <w:pPr>
+        <w:ind w:left="0" w:firstLine="0"/>
+        <w:rPr>
+          <w:b w:val="1"/>
+          <w:color w:val="434343"/>
+          <w:sz w:val="28"/>
+          <w:szCs w:val="28"/>
+        </w:rPr>
+      </w:pPr>
+      <w:r>
+        <w:rPr>
+          <w:rtl w:val="0"/>
+        </w:rPr>
+      </w:r>
+    </w:p>
+    <w:p>
+      <w:pPr>
+        <w:ind w:left="0" w:firstLine="0"/>
+        <w:rPr>
+          <w:b w:val="1"/>
+          <w:color w:val="434343"/>
+          <w:sz w:val="28"/>
+          <w:szCs w:val="28"/>
+        </w:rPr>
+      </w:pPr>
+      <w:r>
+        <w:rPr>
+          <w:rtl w:val="0"/>
+        </w:rPr>
+      </w:r>
+    </w:p>
+    <w:p>
+      <w:pPr>
+        <w:ind w:left="0" w:firstLine="0"/>
+        <w:rPr>
+          <w:b w:val="1"/>
+          <w:color w:val="434343"/>
+          <w:sz w:val="28"/>
+          <w:szCs w:val="28"/>
+        </w:rPr>
+      </w:pPr>
+      <w:r>
+        <w:rPr>
+          <w:rtl w:val="0"/>
+        </w:rPr>
+      </w:r>
+    </w:p>
+    <w:p>
+      <w:pPr>
+        <w:ind w:left="720" w:firstLine="0"/>
+        <w:rPr>
+          <w:b w:val="1"/>
+          <w:color w:val="434343"/>
+          <w:sz w:val="28"/>
+          <w:szCs w:val="28"/>
+        </w:rPr>
+      </w:pPr>
+      <w:r>
+        <w:rPr>
+          <w:b w:val="1"/>
+          <w:color w:val="434343"/>
+          <w:sz w:val="28"/>
+          <w:szCs w:val="28"/>
+          <w:rtl w:val="0"/>
+        </w:rPr>
+        <w:t xml:space="preserve"> </w:t>
+      </w:r>
+    </w:p>
+    <w:p>
+      <w:pPr>
+        <w:ind w:left="720" w:firstLine="0"/>
+        <w:rPr>
+          <w:b w:val="1"/>
+          <w:color w:val="434343"/>
+          <w:sz w:val="28"/>
+          <w:szCs w:val="28"/>
+        </w:rPr>
+      </w:pPr>
+      <w:r>
+        <w:rPr>
+          <w:b w:val="1"/>
+          <w:color w:val="434343"/>
+          <w:sz w:val="28"/>
+          <w:szCs w:val="28"/>
+          <w:rtl w:val="0"/>
+        </w:rPr>
+        <w:t xml:space="preserve">2.)You will be redirected to the corresponding website upon clicking the 'Expand View' option.</w:t>
+      </w:r>
+    </w:p>
+    <w:p>
+      <w:pPr>
+        <w:ind w:left="720" w:firstLine="0"/>
+        <w:rPr>
+          <w:b w:val="1"/>
+          <w:color w:val="434343"/>
+          <w:sz w:val="28"/>
+          <w:szCs w:val="28"/>
+        </w:rPr>
+      </w:pPr>
+      <w:r>
+        <w:rPr>
+          <w:rtl w:val="0"/>
+        </w:rPr>
+      </w:r>
+      <w:r>
+        <w:drawing>
+          <wp:anchor allowOverlap="1" behindDoc="0" distB="114300" distT="114300" distL="114300" distR="114300" hidden="0" layoutInCell="1" locked="0" relativeHeight="0" simplePos="0">
+            <wp:simplePos x="0" y="0"/>
+            <wp:positionH relativeFrom="column">
+              <wp:posOffset>647700</wp:posOffset>
+            </wp:positionH>
+            <wp:positionV relativeFrom="paragraph">
+              <wp:posOffset>200025</wp:posOffset>
+            </wp:positionV>
+            <wp:extent cx="4480560" cy="1758950"/>
+            <wp:effectExtent b="0" l="0" r="0" t="0"/>
+            <wp:wrapNone/>
+            <wp:docPr id="33" name="image41.png"/>
+            <a:graphic>
+              <a:graphicData uri="http://schemas.openxmlformats.org/drawingml/2006/picture">
+                <pic:pic>
+                  <pic:nvPicPr>
+                    <pic:cNvPr id="0" name="image41.png"/>
+                    <pic:cNvPicPr preferRelativeResize="0"/>
+                  </pic:nvPicPr>
+                  <pic:blipFill>
+                    <a:blip r:embed="rId31"/>
+                    <a:srcRect b="0" l="0" r="0" t="0"/>
+                    <a:stretch>
+                      <a:fillRect/>
+                    </a:stretch>
+                  </pic:blipFill>
+                  <pic:spPr>
+                    <a:xfrm>
+                      <a:off x="0" y="0"/>
+                      <a:ext cx="4480560" cy="1758950"/>
+                    </a:xfrm>
+                    <a:prstGeom prst="rect"/>
+                    <a:ln/>
+                  </pic:spPr>
+                </pic:pic>
+              </a:graphicData>
+            </a:graphic>
+          </wp:anchor>
+        </w:drawing>
+      </w:r>
+    </w:p>
+    <w:p>
+      <w:pPr>
+        <w:ind w:left="2160" w:firstLine="720"/>
+        <w:rPr>
+          <w:b w:val="1"/>
+          <w:color w:val="434343"/>
+          <w:sz w:val="28"/>
+          <w:szCs w:val="28"/>
+        </w:rPr>
+      </w:pPr>
+      <w:r>
+        <w:rPr>
+          <w:b w:val="1"/>
+          <w:color w:val="434343"/>
+          <w:sz w:val="28"/>
+          <w:szCs w:val="28"/>
+          <w:rtl w:val="0"/>
+        </w:rPr>
+        <w:tab/>
+        <w:tab/>
+        <w:tab/>
+        <w:tab/>
+        <w:tab/>
+        <w:tab/>
+        <w:tab/>
+        <w:tab/>
+        <w:tab/>
+        <w:tab/>
+        <w:tab/>
+        <w:tab/>
+        <w:tab/>
+        <w:tab/>
+        <w:tab/>
+        <w:tab/>
+        <w:tab/>
+        <w:tab/>
+        <w:tab/>
+        <w:tab/>
+        <w:tab/>
+        <w:tab/>
+        <w:tab/>
+        <w:tab/>
+        <w:tab/>
+        <w:tab/>
+        <w:t xml:space="preserve">.</w:t>
+      </w:r>
+    </w:p>
+    <w:p>
+      <w:pPr>
+        <w:ind w:left="0" w:firstLine="0"/>
+        <w:rPr>
+          <w:b w:val="1"/>
+          <w:color w:val="434343"/>
+          <w:sz w:val="28"/>
+          <w:szCs w:val="28"/>
+        </w:rPr>
+      </w:pPr>
+      <w:r>
+        <w:rPr>
+          <w:b w:val="1"/>
+          <w:color w:val="434343"/>
+          <w:sz w:val="28"/>
+          <w:szCs w:val="28"/>
+          <w:rtl w:val="0"/>
+        </w:rPr>
+        <w:tab/>
+        <w:tab/>
+        <w:tab/>
+        <w:tab/>
+        <w:tab/>
+        <w:tab/>
+        <w:tab/>
+        <w:tab/>
+        <w:tab/>
+        <w:tab/>
+        <w:tab/>
+        <w:tab/>
+      </w:r>
+    </w:p>
+    <w:p>
+      <w:pPr>
+        <w:ind w:left="0" w:firstLine="0"/>
+        <w:rPr>
+          <w:b w:val="1"/>
+          <w:color w:val="434343"/>
+          <w:sz w:val="28"/>
+          <w:szCs w:val="28"/>
+        </w:rPr>
+      </w:pPr>
+      <w:r>
+        <w:rPr>
+          <w:b w:val="1"/>
+          <w:color w:val="434343"/>
+          <w:sz w:val="28"/>
+          <w:szCs w:val="28"/>
+          <w:rtl w:val="0"/>
+        </w:rPr>
+        <w:tab/>
+        <w:tab/>
+        <w:tab/>
+        <w:tab/>
+        <w:tab/>
+        <w:tab/>
+        <w:tab/>
+        <w:tab/>
+        <w:tab/>
+        <w:tab/>
+        <w:tab/>
+        <w:tab/>
+      </w:r>
+    </w:p>
+    <w:p>
+      <w:pPr>
+        <w:ind w:left="0" w:firstLine="0"/>
+        <w:rPr>
+          <w:b w:val="1"/>
+          <w:color w:val="434343"/>
+          <w:sz w:val="28"/>
+          <w:szCs w:val="28"/>
+        </w:rPr>
+      </w:pPr>
+      <w:r>
+        <w:rPr>
+          <w:rtl w:val="0"/>
+        </w:rPr>
+      </w:r>
+    </w:p>
+    <w:p>
+      <w:pPr>
+        <w:ind w:left="0" w:firstLine="0"/>
+        <w:rPr>
+          <w:b w:val="1"/>
+          <w:color w:val="434343"/>
+          <w:sz w:val="28"/>
+          <w:szCs w:val="28"/>
+        </w:rPr>
+      </w:pPr>
+      <w:r>
+        <w:rPr>
+          <w:rtl w:val="0"/>
+        </w:rPr>
+      </w:r>
+    </w:p>
+    <w:p>
+      <w:pPr>
+        <w:ind w:left="0" w:firstLine="0"/>
+        <w:rPr>
+          <w:b w:val="1"/>
+          <w:color w:val="434343"/>
+          <w:sz w:val="28"/>
+          <w:szCs w:val="28"/>
+        </w:rPr>
+      </w:pPr>
+      <w:r>
+        <w:rPr>
+          <w:rtl w:val="0"/>
+        </w:rPr>
+      </w:r>
+    </w:p>
+    <w:p>
+      <w:pPr>
+        <w:ind w:left="14112" w:firstLine="0"/>
+        <w:rPr>
+          <w:b w:val="1"/>
+          <w:color w:val="434343"/>
+          <w:sz w:val="28"/>
+          <w:szCs w:val="28"/>
+        </w:rPr>
+      </w:pPr>
+      <w:r>
+        <w:rPr>
+          <w:rtl w:val="0"/>
+        </w:rPr>
+      </w:r>
+    </w:p>
+    <w:p>
+      <w:pPr>
+        <w:ind w:left="720" w:firstLine="0"/>
+        <w:rPr>
+          <w:b w:val="1"/>
+          <w:color w:val="434343"/>
+          <w:sz w:val="28"/>
+          <w:szCs w:val="28"/>
+        </w:rPr>
+      </w:pPr>
+      <w:r>
+        <w:rPr>
+          <w:b w:val="1"/>
+          <w:color w:val="434343"/>
+          <w:sz w:val="28"/>
+          <w:szCs w:val="28"/>
+          <w:rtl w:val="0"/>
+        </w:rPr>
+        <w:t xml:space="preserve">3.) click and Select add Network</w:t>
+        <w:tab/>
+        <w:tab/>
+        <w:tab/>
+        <w:tab/>
+        <w:tab/>
+        <w:tab/>
+      </w:r>
+      <w:r>
+        <w:drawing>
+          <wp:anchor allowOverlap="1" behindDoc="0" distB="114300" distT="114300" distL="114300" distR="114300" hidden="0" layoutInCell="1" locked="0" relativeHeight="0" simplePos="0">
+            <wp:simplePos x="0" y="0"/>
+            <wp:positionH relativeFrom="column">
+              <wp:posOffset>857250</wp:posOffset>
+            </wp:positionH>
+            <wp:positionV relativeFrom="paragraph">
+              <wp:posOffset>281722</wp:posOffset>
+            </wp:positionV>
+            <wp:extent cx="2705100" cy="581025"/>
+            <wp:effectExtent b="0" l="0" r="0" t="0"/>
+            <wp:wrapNone/>
+            <wp:docPr id="3" name="image16.png"/>
+            <a:graphic>
+              <a:graphicData uri="http://schemas.openxmlformats.org/drawingml/2006/picture">
+                <pic:pic>
+                  <pic:nvPicPr>
+                    <pic:cNvPr id="0" name="image16.png"/>
+                    <pic:cNvPicPr preferRelativeResize="0"/>
+                  </pic:nvPicPr>
+                  <pic:blipFill>
+                    <a:blip r:embed="rId32"/>
+                    <a:srcRect b="0" l="0" r="0" t="0"/>
+                    <a:stretch>
+                      <a:fillRect/>
+                    </a:stretch>
+                  </pic:blipFill>
+                  <pic:spPr>
+                    <a:xfrm>
+                      <a:off x="0" y="0"/>
+                      <a:ext cx="2705100" cy="581025"/>
+                    </a:xfrm>
+                    <a:prstGeom prst="rect"/>
+                    <a:ln/>
+                  </pic:spPr>
+                </pic:pic>
+              </a:graphicData>
+            </a:graphic>
+          </wp:anchor>
+        </w:drawing>
+      </w:r>
+      <w:r>
+        <w:drawing>
+          <wp:anchor allowOverlap="1" behindDoc="0" distB="114300" distT="114300" distL="114300" distR="114300" hidden="0" layoutInCell="1" locked="0" relativeHeight="0" simplePos="0">
+            <wp:simplePos x="0" y="0"/>
+            <wp:positionH relativeFrom="column">
+              <wp:posOffset>5648325</wp:posOffset>
+            </wp:positionH>
+            <wp:positionV relativeFrom="paragraph">
+              <wp:posOffset>238125</wp:posOffset>
+            </wp:positionV>
+            <wp:extent cx="3228975" cy="638175"/>
+            <wp:effectExtent b="0" l="0" r="0" t="0"/>
+            <wp:wrapNone/>
+            <wp:docPr id="27" name="image37.png"/>
+            <a:graphic>
+              <a:graphicData uri="http://schemas.openxmlformats.org/drawingml/2006/picture">
+                <pic:pic>
+                  <pic:nvPicPr>
+                    <pic:cNvPr id="0" name="image37.png"/>
+                    <pic:cNvPicPr preferRelativeResize="0"/>
+                  </pic:nvPicPr>
+                  <pic:blipFill>
+                    <a:blip r:embed="rId33"/>
+                    <a:srcRect b="0" l="0" r="0" t="0"/>
+                    <a:stretch>
+                      <a:fillRect/>
+                    </a:stretch>
+                  </pic:blipFill>
+                  <pic:spPr>
+                    <a:xfrm>
+                      <a:off x="0" y="0"/>
+                      <a:ext cx="3228975" cy="638175"/>
+                    </a:xfrm>
+                    <a:prstGeom prst="rect"/>
+                    <a:ln/>
+                  </pic:spPr>
+                </pic:pic>
+              </a:graphicData>
+            </a:graphic>
+          </wp:anchor>
+        </w:drawing>
+      </w:r>
+      <w:r>
+        <w:drawing>
+          <wp:anchor allowOverlap="1" behindDoc="0" distB="114300" distT="114300" distL="114300" distR="114300" hidden="0" layoutInCell="1" locked="0" relativeHeight="0" simplePos="0">
+            <wp:simplePos x="0" y="0"/>
+            <wp:positionH relativeFrom="column">
+              <wp:posOffset>3781425</wp:posOffset>
+            </wp:positionH>
+            <wp:positionV relativeFrom="paragraph">
+              <wp:posOffset>234097</wp:posOffset>
+            </wp:positionV>
+            <wp:extent cx="1547813" cy="2481263"/>
+            <wp:effectExtent b="0" l="0" r="0" t="0"/>
+            <wp:wrapNone/>
+            <wp:docPr id="5" name="image11.png"/>
+            <a:graphic>
+              <a:graphicData uri="http://schemas.openxmlformats.org/drawingml/2006/picture">
+                <pic:pic>
+                  <pic:nvPicPr>
+                    <pic:cNvPr id="0" name="image11.png"/>
+                    <pic:cNvPicPr preferRelativeResize="0"/>
+                  </pic:nvPicPr>
+                  <pic:blipFill>
+                    <a:blip r:embed="rId34"/>
+                    <a:srcRect b="0" l="0" r="0" t="0"/>
+                    <a:stretch>
+                      <a:fillRect/>
+                    </a:stretch>
+                  </pic:blipFill>
+                  <pic:spPr>
+                    <a:xfrm>
+                      <a:off x="0" y="0"/>
+                      <a:ext cx="1547813" cy="2481263"/>
+                    </a:xfrm>
+                    <a:prstGeom prst="rect"/>
+                    <a:ln/>
+                  </pic:spPr>
+                </pic:pic>
+              </a:graphicData>
+            </a:graphic>
+          </wp:anchor>
+        </w:drawing>
+      </w:r>
+    </w:p>
+    <w:p>
+      <w:pPr>
+        <w:ind w:left="1440" w:firstLine="720"/>
+        <w:rPr>
+          <w:b w:val="1"/>
+          <w:color w:val="434343"/>
+          <w:sz w:val="28"/>
+          <w:szCs w:val="28"/>
+        </w:rPr>
+      </w:pPr>
+      <w:r>
+        <w:rPr>
+          <w:b w:val="1"/>
+          <w:color w:val="434343"/>
+          <w:sz w:val="28"/>
+          <w:szCs w:val="28"/>
+          <w:rtl w:val="0"/>
+        </w:rPr>
+        <w:tab/>
+        <w:tab/>
+      </w:r>
+    </w:p>
+    <w:p>
+      <w:pPr>
+        <w:ind w:left="1440" w:firstLine="720"/>
+        <w:rPr>
+          <w:b w:val="1"/>
+          <w:color w:val="434343"/>
+          <w:sz w:val="28"/>
+          <w:szCs w:val="28"/>
+        </w:rPr>
+      </w:pPr>
+      <w:r>
+        <w:rPr>
+          <w:rtl w:val="0"/>
+        </w:rPr>
+      </w:r>
+    </w:p>
+    <w:p>
+      <w:pPr>
+        <w:ind w:left="1440" w:firstLine="720"/>
+        <w:rPr>
+          <w:b w:val="1"/>
+          <w:color w:val="434343"/>
+          <w:sz w:val="28"/>
+          <w:szCs w:val="28"/>
+        </w:rPr>
+      </w:pPr>
+      <w:r>
+        <w:rPr>
+          <w:rtl w:val="0"/>
+        </w:rPr>
+      </w:r>
+    </w:p>
+    <w:p>
+      <w:pPr>
+        <w:ind w:left="1440" w:firstLine="720"/>
+        <w:rPr>
+          <w:b w:val="1"/>
+          <w:color w:val="434343"/>
+          <w:sz w:val="28"/>
+          <w:szCs w:val="28"/>
+        </w:rPr>
+      </w:pPr>
+      <w:r>
+        <w:rPr>
+          <w:rtl w:val="0"/>
+        </w:rPr>
+      </w:r>
+    </w:p>
+    <w:p>
+      <w:pPr>
+        <w:ind w:left="1440" w:firstLine="720"/>
+        <w:rPr>
+          <w:b w:val="1"/>
+          <w:color w:val="434343"/>
+          <w:sz w:val="28"/>
+          <w:szCs w:val="28"/>
+        </w:rPr>
+      </w:pPr>
+      <w:r>
+        <w:rPr>
+          <w:rtl w:val="0"/>
+        </w:rPr>
+      </w:r>
+    </w:p>
+    <w:p>
+      <w:pPr>
+        <w:ind w:left="1440" w:firstLine="720"/>
+        <w:rPr>
+          <w:b w:val="1"/>
+          <w:color w:val="434343"/>
+          <w:sz w:val="28"/>
+          <w:szCs w:val="28"/>
+        </w:rPr>
+      </w:pPr>
+      <w:r>
+        <w:rPr>
+          <w:rtl w:val="0"/>
+        </w:rPr>
+      </w:r>
+    </w:p>
+    <w:p>
+      <w:pPr>
+        <w:ind w:left="1440" w:firstLine="720"/>
+        <w:rPr>
+          <w:b w:val="1"/>
+          <w:color w:val="434343"/>
+          <w:sz w:val="28"/>
+          <w:szCs w:val="28"/>
+        </w:rPr>
+      </w:pPr>
+      <w:r>
+        <w:rPr>
+          <w:rtl w:val="0"/>
+        </w:rPr>
+      </w:r>
+    </w:p>
+    <w:p>
+      <w:pPr>
+        <w:ind w:left="1440" w:firstLine="720"/>
+        <w:rPr>
+          <w:b w:val="1"/>
+          <w:color w:val="434343"/>
+          <w:sz w:val="28"/>
+          <w:szCs w:val="28"/>
+        </w:rPr>
+      </w:pPr>
+      <w:r>
+        <w:rPr>
+          <w:rtl w:val="0"/>
+        </w:rPr>
+      </w:r>
+    </w:p>
+    <w:p>
+      <w:pPr>
+        <w:ind w:left="1440" w:firstLine="720"/>
+        <w:rPr>
+          <w:b w:val="1"/>
+          <w:color w:val="434343"/>
+          <w:sz w:val="28"/>
+          <w:szCs w:val="28"/>
+        </w:rPr>
+      </w:pPr>
+      <w:r>
+        <w:rPr>
+          <w:rtl w:val="0"/>
+        </w:rPr>
+      </w:r>
+    </w:p>
+    <w:p>
+      <w:pPr>
+        <w:ind w:left="1440" w:firstLine="720"/>
+        <w:rPr>
+          <w:b w:val="1"/>
+          <w:color w:val="434343"/>
+          <w:sz w:val="28"/>
+          <w:szCs w:val="28"/>
+        </w:rPr>
+      </w:pPr>
+      <w:r>
+        <w:rPr>
+          <w:rtl w:val="0"/>
+        </w:rPr>
+      </w:r>
+    </w:p>
+    <w:p>
+      <w:pPr>
+        <w:ind w:left="1440" w:firstLine="720"/>
+        <w:rPr>
+          <w:b w:val="1"/>
+          <w:color w:val="434343"/>
+          <w:sz w:val="28"/>
+          <w:szCs w:val="28"/>
+        </w:rPr>
+      </w:pPr>
+      <w:r>
+        <w:rPr>
+          <w:rtl w:val="0"/>
+        </w:rPr>
+      </w:r>
+    </w:p>
+    <w:p>
+      <w:pPr>
+        <w:ind w:left="0" w:firstLine="0"/>
+        <w:rPr>
+          <w:b w:val="1"/>
+          <w:color w:val="434343"/>
+          <w:sz w:val="28"/>
+          <w:szCs w:val="28"/>
+        </w:rPr>
+      </w:pPr>
+      <w:r>
+        <w:rPr>
+          <w:b w:val="1"/>
+          <w:color w:val="434343"/>
+          <w:sz w:val="28"/>
+          <w:szCs w:val="28"/>
+          <w:rtl w:val="0"/>
+        </w:rPr>
+        <w:tab/>
+        <w:t xml:space="preserve">4) visit this website </w:t>
+      </w:r>
+      <w:hyperlink r:id="rId35">
+        <w:r>
+          <w:rPr>
+            <w:b w:val="1"/>
+            <w:color w:val="1155cc"/>
+            <w:sz w:val="28"/>
+            <w:szCs w:val="28"/>
+            <w:u w:val="single"/>
+            <w:rtl w:val="0"/>
+          </w:rPr>
+          <w:t xml:space="preserve">https://chainlist.org/</w:t>
+        </w:r>
+      </w:hyperlink>
+      <w:r>
+        <w:rPr>
+          <w:b w:val="1"/>
+          <w:color w:val="434343"/>
+          <w:sz w:val="28"/>
+          <w:szCs w:val="28"/>
+          <w:rtl w:val="0"/>
+        </w:rPr>
+        <w:t xml:space="preserve"> and search for tbnb:</w:t>
+        <w:br w:type="textWrapping"/>
+      </w:r>
+      <w:r>
+        <w:rPr>
+          <w:b w:val="1"/>
+          <w:color w:val="434343"/>
+          <w:sz w:val="28"/>
+          <w:szCs w:val="28"/>
+        </w:rPr>
+        <w:drawing>
+          <wp:inline distB="114300" distT="114300" distL="114300" distR="114300">
+            <wp:extent cx="4476750" cy="2363582"/>
+            <wp:effectExtent b="0" l="0" r="0" t="0"/>
+            <wp:docPr id="38" name="image40.png"/>
+            <a:graphic>
+              <a:graphicData uri="http://schemas.openxmlformats.org/drawingml/2006/picture">
+                <pic:pic>
+                  <pic:nvPicPr>
+                    <pic:cNvPr id="0" name="image40.png"/>
+                    <pic:cNvPicPr preferRelativeResize="0"/>
+                  </pic:nvPicPr>
+                  <pic:blipFill>
+                    <a:blip r:embed="rId36"/>
+                    <a:srcRect b="0" l="0" r="0" t="6360"/>
+                    <a:stretch>
+                      <a:fillRect/>
+                    </a:stretch>
+                  </pic:blipFill>
+                  <pic:spPr>
+                    <a:xfrm>
+                      <a:off x="0" y="0"/>
+                      <a:ext cx="4476750" cy="2363582"/>
+                    </a:xfrm>
+                    <a:prstGeom prst="rect"/>
+                    <a:ln/>
+                  </pic:spPr>
+                </pic:pic>
+              </a:graphicData>
+            </a:graphic>
+          </wp:inline>
+        </w:drawing>
+      </w:r>
+      <w:r>
+        <w:rPr>
+          <w:rtl w:val="0"/>
+        </w:rPr>
+      </w:r>
+      <w:r>
+        <w:drawing>
+          <wp:anchor allowOverlap="1" behindDoc="0" distB="114300" distT="114300" distL="114300" distR="114300" hidden="0" layoutInCell="1" locked="0" relativeHeight="0" simplePos="0">
+            <wp:simplePos x="0" y="0"/>
+            <wp:positionH relativeFrom="column">
+              <wp:posOffset>4531995</wp:posOffset>
+            </wp:positionH>
+            <wp:positionV relativeFrom="paragraph">
+              <wp:posOffset>294763</wp:posOffset>
+            </wp:positionV>
+            <wp:extent cx="4429125" cy="1671638"/>
+            <wp:effectExtent b="0" l="0" r="0" t="0"/>
+            <wp:wrapNone/>
+            <wp:docPr id="28" name="image30.png"/>
+            <a:graphic>
+              <a:graphicData uri="http://schemas.openxmlformats.org/drawingml/2006/picture">
+                <pic:pic>
+                  <pic:nvPicPr>
+                    <pic:cNvPr id="0" name="image30.png"/>
+                    <pic:cNvPicPr preferRelativeResize="0"/>
+                  </pic:nvPicPr>
+                  <pic:blipFill>
+                    <a:blip r:embed="rId37"/>
+                    <a:srcRect b="0" l="0" r="0" t="0"/>
+                    <a:stretch>
+                      <a:fillRect/>
+                    </a:stretch>
+                  </pic:blipFill>
+                  <pic:spPr>
+                    <a:xfrm>
+                      <a:off x="0" y="0"/>
+                      <a:ext cx="4429125" cy="1671638"/>
+                    </a:xfrm>
+                    <a:prstGeom prst="rect"/>
+                    <a:ln/>
+                  </pic:spPr>
+                </pic:pic>
+              </a:graphicData>
+            </a:graphic>
+          </wp:anchor>
+        </w:drawing>
+      </w:r>
+    </w:p>
+    <w:p>
+      <w:pPr>
+        <w:ind w:left="0" w:firstLine="0"/>
+        <w:rPr>
+          <w:b w:val="1"/>
+          <w:color w:val="434343"/>
+          <w:sz w:val="28"/>
+          <w:szCs w:val="28"/>
+        </w:rPr>
+      </w:pPr>
+      <w:r>
+        <w:rPr>
+          <w:rtl w:val="0"/>
+        </w:rPr>
+      </w:r>
+    </w:p>
+    <w:p>
+      <w:pPr>
+        <w:ind w:left="720" w:firstLine="0"/>
+        <w:rPr>
+          <w:b w:val="1"/>
+          <w:color w:val="434343"/>
+          <w:sz w:val="28"/>
+          <w:szCs w:val="28"/>
+        </w:rPr>
+      </w:pPr>
+      <w:r>
+        <w:rPr>
+          <w:b w:val="1"/>
+          <w:color w:val="434343"/>
+          <w:sz w:val="28"/>
+          <w:szCs w:val="28"/>
+          <w:rtl w:val="0"/>
+        </w:rPr>
+        <w:t xml:space="preserve">5. Choose or click BNB with id 97</w:t>
+      </w:r>
+      <w:r>
+        <w:drawing>
+          <wp:anchor allowOverlap="1" behindDoc="0" distB="114300" distT="114300" distL="114300" distR="114300" hidden="0" layoutInCell="1" locked="0" relativeHeight="0" simplePos="0">
+            <wp:simplePos x="0" y="0"/>
+            <wp:positionH relativeFrom="column">
+              <wp:posOffset>476250</wp:posOffset>
+            </wp:positionH>
+            <wp:positionV relativeFrom="paragraph">
+              <wp:posOffset>254171</wp:posOffset>
+            </wp:positionV>
+            <wp:extent cx="2790825" cy="1971675"/>
+            <wp:effectExtent b="0" l="0" r="0" t="0"/>
+            <wp:wrapNone/>
+            <wp:docPr id="30" name="image26.png"/>
+            <a:graphic>
+              <a:graphicData uri="http://schemas.openxmlformats.org/drawingml/2006/picture">
+                <pic:pic>
+                  <pic:nvPicPr>
+                    <pic:cNvPr id="0" name="image26.png"/>
+                    <pic:cNvPicPr preferRelativeResize="0"/>
+                  </pic:nvPicPr>
+                  <pic:blipFill>
+                    <a:blip r:embed="rId38"/>
+                    <a:srcRect b="0" l="0" r="0" t="0"/>
+                    <a:stretch>
+                      <a:fillRect/>
+                    </a:stretch>
+                  </pic:blipFill>
+                  <pic:spPr>
+                    <a:xfrm>
+                      <a:off x="0" y="0"/>
+                      <a:ext cx="2790825" cy="1971675"/>
+                    </a:xfrm>
+                    <a:prstGeom prst="rect"/>
+                    <a:ln/>
+                  </pic:spPr>
+                </pic:pic>
+              </a:graphicData>
+            </a:graphic>
+          </wp:anchor>
+        </w:drawing>
+      </w:r>
+    </w:p>
+    <w:p>
+      <w:pPr>
+        <w:ind w:left="720" w:firstLine="0"/>
+        <w:rPr>
+          <w:b w:val="1"/>
+          <w:color w:val="434343"/>
+          <w:sz w:val="28"/>
+          <w:szCs w:val="28"/>
+        </w:rPr>
+      </w:pPr>
+      <w:r>
+        <w:rPr>
+          <w:b w:val="1"/>
+          <w:color w:val="434343"/>
+          <w:sz w:val="28"/>
+          <w:szCs w:val="28"/>
+          <w:rtl w:val="0"/>
+        </w:rPr>
+        <w:tab/>
+      </w:r>
+    </w:p>
+    <w:p>
+      <w:pPr>
+        <w:ind w:left="720" w:firstLine="0"/>
+        <w:rPr>
+          <w:b w:val="1"/>
+          <w:color w:val="434343"/>
+          <w:sz w:val="28"/>
+          <w:szCs w:val="28"/>
+        </w:rPr>
+      </w:pPr>
+      <w:r>
+        <w:rPr>
+          <w:b w:val="1"/>
+          <w:color w:val="434343"/>
+          <w:sz w:val="28"/>
+          <w:szCs w:val="28"/>
+          <w:rtl w:val="0"/>
+        </w:rPr>
+        <w:tab/>
+        <w:tab/>
+        <w:tab/>
+        <w:tab/>
+      </w:r>
+    </w:p>
+    <w:p>
+      <w:pPr>
+        <w:ind w:left="720" w:firstLine="0"/>
+        <w:rPr>
+          <w:b w:val="1"/>
+          <w:color w:val="434343"/>
+          <w:sz w:val="28"/>
+          <w:szCs w:val="28"/>
+        </w:rPr>
+      </w:pPr>
+      <w:r>
+        <w:rPr>
+          <w:rtl w:val="0"/>
+        </w:rPr>
+      </w:r>
+    </w:p>
+    <w:p>
+      <w:pPr>
+        <w:ind w:left="720" w:firstLine="0"/>
+        <w:rPr>
+          <w:b w:val="1"/>
+          <w:color w:val="434343"/>
+          <w:sz w:val="28"/>
+          <w:szCs w:val="28"/>
+        </w:rPr>
+      </w:pPr>
+      <w:r>
+        <w:rPr>
+          <w:rtl w:val="0"/>
+        </w:rPr>
+      </w:r>
+    </w:p>
+    <w:p>
+      <w:pPr>
+        <w:ind w:left="720" w:firstLine="0"/>
+        <w:rPr>
+          <w:b w:val="1"/>
+          <w:color w:val="434343"/>
+          <w:sz w:val="28"/>
+          <w:szCs w:val="28"/>
+        </w:rPr>
+      </w:pPr>
+      <w:r>
+        <w:rPr>
+          <w:rtl w:val="0"/>
+        </w:rPr>
+      </w:r>
+    </w:p>
+    <w:p>
+      <w:pPr>
+        <w:ind w:left="720" w:firstLine="0"/>
+        <w:rPr>
+          <w:b w:val="1"/>
+          <w:color w:val="434343"/>
+          <w:sz w:val="28"/>
+          <w:szCs w:val="28"/>
+        </w:rPr>
+      </w:pPr>
+      <w:r>
+        <w:rPr>
+          <w:rtl w:val="0"/>
+        </w:rPr>
+      </w:r>
+    </w:p>
+    <w:p>
+      <w:pPr>
+        <w:ind w:left="720" w:firstLine="0"/>
+        <w:rPr>
+          <w:b w:val="1"/>
+          <w:color w:val="434343"/>
+          <w:sz w:val="28"/>
+          <w:szCs w:val="28"/>
+        </w:rPr>
+      </w:pPr>
+      <w:r>
+        <w:rPr>
+          <w:rtl w:val="0"/>
+        </w:rPr>
+      </w:r>
+    </w:p>
+    <w:p>
+      <w:pPr>
+        <w:ind w:left="720" w:firstLine="0"/>
+        <w:rPr>
+          <w:b w:val="1"/>
+          <w:color w:val="434343"/>
+          <w:sz w:val="28"/>
+          <w:szCs w:val="28"/>
+        </w:rPr>
+      </w:pPr>
+      <w:r>
+        <w:rPr>
+          <w:rtl w:val="0"/>
+        </w:rPr>
+      </w:r>
+    </w:p>
+    <w:p>
+      <w:pPr>
+        <w:ind w:left="720" w:firstLine="0"/>
+        <w:rPr>
+          <w:b w:val="1"/>
+          <w:color w:val="434343"/>
+          <w:sz w:val="28"/>
+          <w:szCs w:val="28"/>
+        </w:rPr>
+      </w:pPr>
+      <w:r>
+        <w:rPr>
+          <w:rtl w:val="0"/>
+        </w:rPr>
+      </w:r>
+    </w:p>
+    <w:p>
+      <w:pPr>
+        <w:ind w:left="720" w:firstLine="0"/>
+        <w:rPr>
+          <w:b w:val="1"/>
+          <w:color w:val="434343"/>
+          <w:sz w:val="28"/>
+          <w:szCs w:val="28"/>
+        </w:rPr>
+      </w:pPr>
+      <w:r>
+        <w:rPr>
+          <w:b w:val="1"/>
+          <w:color w:val="434343"/>
+          <w:sz w:val="28"/>
+          <w:szCs w:val="28"/>
+          <w:rtl w:val="0"/>
+        </w:rPr>
+        <w:t xml:space="preserve">6.Copy any address that you  want : </w:t>
+      </w:r>
+    </w:p>
+    <w:p>
+      <w:pPr>
+        <w:ind w:left="1440" w:firstLine="720"/>
+        <w:rPr>
+          <w:b w:val="1"/>
+          <w:color w:val="434343"/>
+          <w:sz w:val="28"/>
+          <w:szCs w:val="28"/>
+        </w:rPr>
+      </w:pPr>
+      <w:r>
+        <w:rPr>
+          <w:rtl w:val="0"/>
+        </w:rPr>
+      </w:r>
+    </w:p>
+    <w:p>
+      <w:pPr>
+        <w:ind w:left="1440" w:firstLine="720"/>
+        <w:rPr>
+          <w:b w:val="1"/>
+          <w:color w:val="434343"/>
+          <w:sz w:val="28"/>
+          <w:szCs w:val="28"/>
+        </w:rPr>
+      </w:pPr>
+      <w:r>
+        <w:rPr>
+          <w:rtl w:val="0"/>
+        </w:rPr>
+      </w:r>
+      <w:r>
+        <w:drawing>
+          <wp:anchor allowOverlap="1" behindDoc="0" distB="114300" distT="114300" distL="114300" distR="114300" hidden="0" layoutInCell="1" locked="0" relativeHeight="0" simplePos="0">
+            <wp:simplePos x="0" y="0"/>
+            <wp:positionH relativeFrom="column">
+              <wp:posOffset>371475</wp:posOffset>
+            </wp:positionH>
+            <wp:positionV relativeFrom="paragraph">
+              <wp:posOffset>180463</wp:posOffset>
+            </wp:positionV>
+            <wp:extent cx="3068955" cy="2940367"/>
+            <wp:effectExtent b="0" l="0" r="0" t="0"/>
+            <wp:wrapNone/>
+            <wp:docPr id="14" name="image7.png"/>
+            <a:graphic>
+              <a:graphicData uri="http://schemas.openxmlformats.org/drawingml/2006/picture">
+                <pic:pic>
+                  <pic:nvPicPr>
+                    <pic:cNvPr id="0" name="image7.png"/>
+                    <pic:cNvPicPr preferRelativeResize="0"/>
+                  </pic:nvPicPr>
+                  <pic:blipFill>
+                    <a:blip r:embed="rId39"/>
+                    <a:srcRect b="0" l="0" r="0" t="0"/>
+                    <a:stretch>
+                      <a:fillRect/>
+                    </a:stretch>
+                  </pic:blipFill>
+                  <pic:spPr>
+                    <a:xfrm>
+                      <a:off x="0" y="0"/>
+                      <a:ext cx="3068955" cy="2940367"/>
+                    </a:xfrm>
+                    <a:prstGeom prst="rect"/>
+                    <a:ln/>
+                  </pic:spPr>
+                </pic:pic>
+              </a:graphicData>
+            </a:graphic>
+          </wp:anchor>
+        </w:drawing>
+      </w:r>
+    </w:p>
+    <w:p>
+      <w:pPr>
+        <w:ind w:left="1440" w:firstLine="720"/>
+        <w:rPr>
+          <w:b w:val="1"/>
+          <w:color w:val="434343"/>
+          <w:sz w:val="28"/>
+          <w:szCs w:val="28"/>
+        </w:rPr>
+      </w:pPr>
+      <w:r>
+        <w:rPr>
+          <w:b w:val="1"/>
+          <w:color w:val="434343"/>
+          <w:sz w:val="28"/>
+          <w:szCs w:val="28"/>
+          <w:rtl w:val="0"/>
+        </w:rPr>
+        <w:t xml:space="preserve">.</w:t>
+      </w:r>
+    </w:p>
+    <w:p>
+      <w:pPr>
+        <w:ind w:left="1440" w:firstLine="720"/>
+        <w:rPr>
+          <w:b w:val="1"/>
+          <w:color w:val="434343"/>
+          <w:sz w:val="28"/>
+          <w:szCs w:val="28"/>
+        </w:rPr>
+      </w:pPr>
+      <w:r>
+        <w:rPr>
+          <w:rtl w:val="0"/>
+        </w:rPr>
+      </w:r>
+    </w:p>
+    <w:p>
+      <w:pPr>
+        <w:ind w:left="1440" w:firstLine="720"/>
+        <w:rPr>
+          <w:b w:val="1"/>
+          <w:color w:val="434343"/>
+          <w:sz w:val="28"/>
+          <w:szCs w:val="28"/>
+        </w:rPr>
+      </w:pPr>
+      <w:r>
+        <w:rPr>
+          <w:rtl w:val="0"/>
+        </w:rPr>
+      </w:r>
+    </w:p>
+    <w:p>
+      <w:pPr>
+        <w:ind w:left="1440" w:firstLine="720"/>
+        <w:rPr>
+          <w:b w:val="1"/>
+          <w:color w:val="434343"/>
+          <w:sz w:val="28"/>
+          <w:szCs w:val="28"/>
+        </w:rPr>
+      </w:pPr>
+      <w:r>
+        <w:rPr>
+          <w:rtl w:val="0"/>
+        </w:rPr>
+      </w:r>
+    </w:p>
+    <w:p>
+      <w:pPr>
+        <w:ind w:left="1440" w:firstLine="720"/>
+        <w:rPr>
+          <w:b w:val="1"/>
+          <w:color w:val="434343"/>
+          <w:sz w:val="28"/>
+          <w:szCs w:val="28"/>
+        </w:rPr>
+      </w:pPr>
+      <w:r>
+        <w:rPr>
+          <w:rtl w:val="0"/>
+        </w:rPr>
+      </w:r>
+    </w:p>
+    <w:p>
+      <w:pPr>
+        <w:ind w:left="1440" w:firstLine="720"/>
+        <w:rPr>
+          <w:b w:val="1"/>
+          <w:color w:val="434343"/>
+          <w:sz w:val="28"/>
+          <w:szCs w:val="28"/>
+        </w:rPr>
+      </w:pPr>
+      <w:r>
+        <w:rPr>
+          <w:rtl w:val="0"/>
+        </w:rPr>
+      </w:r>
+    </w:p>
+    <w:p>
+      <w:pPr>
+        <w:ind w:left="1440" w:firstLine="720"/>
+        <w:rPr>
+          <w:b w:val="1"/>
+          <w:color w:val="434343"/>
+          <w:sz w:val="28"/>
+          <w:szCs w:val="28"/>
+        </w:rPr>
+      </w:pPr>
+      <w:r>
+        <w:rPr>
+          <w:rtl w:val="0"/>
+        </w:rPr>
+      </w:r>
+    </w:p>
+    <w:p>
+      <w:pPr>
+        <w:ind w:left="1440" w:firstLine="720"/>
+        <w:rPr>
+          <w:b w:val="1"/>
+          <w:color w:val="434343"/>
+          <w:sz w:val="28"/>
+          <w:szCs w:val="28"/>
+        </w:rPr>
+      </w:pPr>
+      <w:r>
+        <w:rPr>
+          <w:rtl w:val="0"/>
+        </w:rPr>
+      </w:r>
+    </w:p>
+    <w:p>
+      <w:pPr>
+        <w:ind w:left="1440" w:firstLine="720"/>
+        <w:rPr>
+          <w:b w:val="1"/>
+          <w:color w:val="434343"/>
+          <w:sz w:val="28"/>
+          <w:szCs w:val="28"/>
+        </w:rPr>
+      </w:pPr>
+      <w:r>
+        <w:rPr>
+          <w:rtl w:val="0"/>
+        </w:rPr>
+      </w:r>
+    </w:p>
+    <w:p>
+      <w:pPr>
+        <w:ind w:left="1440" w:firstLine="720"/>
+        <w:rPr>
+          <w:b w:val="1"/>
+          <w:color w:val="434343"/>
+          <w:sz w:val="28"/>
+          <w:szCs w:val="28"/>
+        </w:rPr>
+      </w:pPr>
+      <w:r>
+        <w:rPr>
+          <w:rtl w:val="0"/>
+        </w:rPr>
+      </w:r>
+    </w:p>
+    <w:p>
+      <w:pPr>
+        <w:ind w:left="1440" w:firstLine="720"/>
+        <w:rPr>
+          <w:b w:val="1"/>
+          <w:color w:val="434343"/>
+          <w:sz w:val="28"/>
+          <w:szCs w:val="28"/>
+        </w:rPr>
+      </w:pPr>
+      <w:r>
+        <w:rPr>
+          <w:rtl w:val="0"/>
+        </w:rPr>
+      </w:r>
+    </w:p>
+    <w:p>
+      <w:pPr>
+        <w:ind w:left="1440" w:firstLine="720"/>
+        <w:rPr>
+          <w:b w:val="1"/>
+          <w:color w:val="434343"/>
+          <w:sz w:val="28"/>
+          <w:szCs w:val="28"/>
+        </w:rPr>
+      </w:pPr>
+      <w:r>
+        <w:rPr>
+          <w:rtl w:val="0"/>
+        </w:rPr>
+      </w:r>
+    </w:p>
+    <w:p>
+      <w:pPr>
+        <w:ind w:left="1440" w:firstLine="720"/>
+        <w:rPr>
+          <w:b w:val="1"/>
+          <w:color w:val="434343"/>
+          <w:sz w:val="28"/>
+          <w:szCs w:val="28"/>
+        </w:rPr>
+      </w:pPr>
+      <w:r>
+        <w:rPr>
+          <w:rtl w:val="0"/>
+        </w:rPr>
+      </w:r>
+    </w:p>
+    <w:p>
+      <w:pPr>
+        <w:ind w:left="0" w:firstLine="0"/>
+        <w:rPr>
+          <w:b w:val="1"/>
+          <w:color w:val="434343"/>
+          <w:sz w:val="28"/>
+          <w:szCs w:val="28"/>
+        </w:rPr>
+      </w:pPr>
+      <w:r>
+        <w:rPr>
+          <w:b w:val="1"/>
+          <w:color w:val="434343"/>
+          <w:sz w:val="28"/>
+          <w:szCs w:val="28"/>
+          <w:rtl w:val="0"/>
+        </w:rPr>
+        <w:tab/>
+        <w:t xml:space="preserve">7.) On your Metamask . Click on add a network manually :</w:t>
+        <w:br w:type="textWrapping"/>
+        <w:tab/>
+        <w:tab/>
+      </w:r>
+    </w:p>
+    <w:p>
+      <w:pPr>
+        <w:ind w:left="0" w:firstLine="0"/>
+        <w:rPr>
+          <w:b w:val="1"/>
+          <w:color w:val="434343"/>
+          <w:sz w:val="28"/>
+          <w:szCs w:val="28"/>
+        </w:rPr>
+      </w:pPr>
+      <w:r>
+        <w:rPr>
+          <w:rtl w:val="0"/>
+        </w:rPr>
+      </w:r>
+      <w:r>
+        <w:drawing>
+          <wp:anchor allowOverlap="1" behindDoc="0" distB="114300" distT="114300" distL="114300" distR="114300" hidden="0" layoutInCell="1" locked="0" relativeHeight="0" simplePos="0">
+            <wp:simplePos x="0" y="0"/>
+            <wp:positionH relativeFrom="column">
+              <wp:posOffset>3619500</wp:posOffset>
+            </wp:positionH>
+            <wp:positionV relativeFrom="paragraph">
+              <wp:posOffset>114300</wp:posOffset>
+            </wp:positionV>
+            <wp:extent cx="3467100" cy="3886200"/>
+            <wp:effectExtent b="0" l="0" r="0" t="0"/>
+            <wp:wrapNone/>
+            <wp:docPr id="7" name="image25.png"/>
+            <a:graphic>
+              <a:graphicData uri="http://schemas.openxmlformats.org/drawingml/2006/picture">
+                <pic:pic>
+                  <pic:nvPicPr>
+                    <pic:cNvPr id="0" name="image25.png"/>
+                    <pic:cNvPicPr preferRelativeResize="0"/>
+                  </pic:nvPicPr>
+                  <pic:blipFill>
+                    <a:blip r:embed="rId40"/>
+                    <a:srcRect b="0" l="0" r="0" t="0"/>
+                    <a:stretch>
+                      <a:fillRect/>
+                    </a:stretch>
+                  </pic:blipFill>
+                  <pic:spPr>
+                    <a:xfrm>
+                      <a:off x="0" y="0"/>
+                      <a:ext cx="3467100" cy="3886200"/>
+                    </a:xfrm>
+                    <a:prstGeom prst="rect"/>
+                    <a:ln/>
+                  </pic:spPr>
+                </pic:pic>
+              </a:graphicData>
+            </a:graphic>
+          </wp:anchor>
+        </w:drawing>
+      </w:r>
+      <w:r>
+        <w:drawing>
+          <wp:anchor allowOverlap="1" behindDoc="0" distB="114300" distT="114300" distL="114300" distR="114300" hidden="0" layoutInCell="1" locked="0" relativeHeight="0" simplePos="0">
+            <wp:simplePos x="0" y="0"/>
+            <wp:positionH relativeFrom="column">
+              <wp:posOffset>114300</wp:posOffset>
+            </wp:positionH>
+            <wp:positionV relativeFrom="paragraph">
+              <wp:posOffset>114300</wp:posOffset>
+            </wp:positionV>
+            <wp:extent cx="3228975" cy="638175"/>
+            <wp:effectExtent b="0" l="0" r="0" t="0"/>
+            <wp:wrapNone/>
+            <wp:docPr id="34" name="image37.png"/>
+            <a:graphic>
+              <a:graphicData uri="http://schemas.openxmlformats.org/drawingml/2006/picture">
+                <pic:pic>
+                  <pic:nvPicPr>
+                    <pic:cNvPr id="0" name="image37.png"/>
+                    <pic:cNvPicPr preferRelativeResize="0"/>
+                  </pic:nvPicPr>
+                  <pic:blipFill>
+                    <a:blip r:embed="rId33"/>
+                    <a:srcRect b="0" l="0" r="0" t="0"/>
+                    <a:stretch>
+                      <a:fillRect/>
+                    </a:stretch>
+                  </pic:blipFill>
+                  <pic:spPr>
+                    <a:xfrm>
+                      <a:off x="0" y="0"/>
+                      <a:ext cx="3228975" cy="638175"/>
+                    </a:xfrm>
+                    <a:prstGeom prst="rect"/>
+                    <a:ln/>
+                  </pic:spPr>
+                </pic:pic>
+              </a:graphicData>
+            </a:graphic>
+          </wp:anchor>
+        </w:drawing>
+      </w:r>
+    </w:p>
+    <w:p>
+      <w:pPr>
+        <w:ind w:left="0" w:firstLine="0"/>
+        <w:rPr>
+          <w:b w:val="1"/>
+          <w:color w:val="434343"/>
+          <w:sz w:val="28"/>
+          <w:szCs w:val="28"/>
+        </w:rPr>
+      </w:pPr>
+      <w:r>
+        <w:rPr>
+          <w:rtl w:val="0"/>
+        </w:rPr>
+      </w:r>
+    </w:p>
+    <w:p>
+      <w:pPr>
+        <w:ind w:left="0" w:firstLine="0"/>
+        <w:rPr>
+          <w:b w:val="1"/>
+          <w:color w:val="434343"/>
+          <w:sz w:val="28"/>
+          <w:szCs w:val="28"/>
+        </w:rPr>
+      </w:pPr>
+      <w:r>
+        <w:rPr>
+          <w:rtl w:val="0"/>
+        </w:rPr>
+      </w:r>
+    </w:p>
+    <w:p>
+      <w:pPr>
+        <w:ind w:left="0" w:firstLine="0"/>
+        <w:rPr>
+          <w:b w:val="1"/>
+          <w:color w:val="434343"/>
+          <w:sz w:val="28"/>
+          <w:szCs w:val="28"/>
+        </w:rPr>
+      </w:pPr>
+      <w:r>
+        <w:rPr>
+          <w:rtl w:val="0"/>
+        </w:rPr>
+      </w:r>
+    </w:p>
+    <w:p>
+      <w:pPr>
+        <w:ind w:left="0" w:firstLine="0"/>
+        <w:rPr>
+          <w:b w:val="1"/>
+          <w:color w:val="434343"/>
+          <w:sz w:val="28"/>
+          <w:szCs w:val="28"/>
+        </w:rPr>
+      </w:pPr>
+      <w:r>
+        <w:rPr>
+          <w:rtl w:val="0"/>
+        </w:rPr>
+      </w:r>
+    </w:p>
+    <w:p>
+      <w:pPr>
+        <w:ind w:left="0" w:firstLine="0"/>
+        <w:rPr>
+          <w:b w:val="1"/>
+          <w:color w:val="434343"/>
+          <w:sz w:val="28"/>
+          <w:szCs w:val="28"/>
+        </w:rPr>
+      </w:pPr>
+      <w:r>
+        <w:rPr>
+          <w:rtl w:val="0"/>
+        </w:rPr>
+      </w:r>
+    </w:p>
+    <w:p>
+      <w:pPr>
+        <w:ind w:left="0" w:firstLine="0"/>
+        <w:rPr>
+          <w:b w:val="1"/>
+          <w:color w:val="434343"/>
+          <w:sz w:val="28"/>
+          <w:szCs w:val="28"/>
+        </w:rPr>
+      </w:pPr>
+      <w:r>
+        <w:rPr>
+          <w:rtl w:val="0"/>
+        </w:rPr>
+      </w:r>
+    </w:p>
+    <w:p>
+      <w:pPr>
+        <w:ind w:left="0" w:firstLine="0"/>
+        <w:rPr>
+          <w:b w:val="1"/>
+          <w:color w:val="434343"/>
+          <w:sz w:val="28"/>
+          <w:szCs w:val="28"/>
+        </w:rPr>
+      </w:pPr>
+      <w:r>
+        <w:rPr>
+          <w:rtl w:val="0"/>
+        </w:rPr>
+      </w:r>
+    </w:p>
+    <w:p>
+      <w:pPr>
+        <w:ind w:left="0" w:firstLine="0"/>
+        <w:rPr>
+          <w:b w:val="1"/>
+          <w:color w:val="434343"/>
+          <w:sz w:val="28"/>
+          <w:szCs w:val="28"/>
+        </w:rPr>
+      </w:pPr>
+      <w:r>
+        <w:rPr>
+          <w:rtl w:val="0"/>
+        </w:rPr>
+      </w:r>
+    </w:p>
+    <w:p>
+      <w:pPr>
+        <w:ind w:left="0" w:firstLine="0"/>
+        <w:rPr>
+          <w:b w:val="1"/>
+          <w:color w:val="434343"/>
+          <w:sz w:val="28"/>
+          <w:szCs w:val="28"/>
+        </w:rPr>
+      </w:pPr>
+      <w:r>
+        <w:rPr>
+          <w:rtl w:val="0"/>
+        </w:rPr>
+      </w:r>
+    </w:p>
+    <w:p>
+      <w:pPr>
+        <w:ind w:left="0" w:firstLine="0"/>
+        <w:rPr>
+          <w:b w:val="1"/>
+          <w:color w:val="434343"/>
+          <w:sz w:val="28"/>
+          <w:szCs w:val="28"/>
+        </w:rPr>
+      </w:pPr>
+      <w:r>
+        <w:rPr>
+          <w:rtl w:val="0"/>
+        </w:rPr>
+      </w:r>
+    </w:p>
+    <w:p>
+      <w:pPr>
+        <w:ind w:left="0" w:firstLine="0"/>
+        <w:rPr>
+          <w:b w:val="1"/>
+          <w:color w:val="434343"/>
+          <w:sz w:val="28"/>
+          <w:szCs w:val="28"/>
+        </w:rPr>
+      </w:pPr>
+      <w:r>
+        <w:rPr>
+          <w:rtl w:val="0"/>
+        </w:rPr>
+      </w:r>
+    </w:p>
+    <w:p>
+      <w:pPr>
+        <w:ind w:left="0" w:firstLine="0"/>
+        <w:rPr>
+          <w:b w:val="1"/>
+          <w:color w:val="434343"/>
+          <w:sz w:val="28"/>
+          <w:szCs w:val="28"/>
+        </w:rPr>
+      </w:pPr>
+      <w:r>
+        <w:rPr>
+          <w:rtl w:val="0"/>
+        </w:rPr>
+      </w:r>
+    </w:p>
+    <w:p>
+      <w:pPr>
+        <w:ind w:left="0" w:firstLine="0"/>
+        <w:rPr>
+          <w:b w:val="1"/>
+          <w:color w:val="434343"/>
+          <w:sz w:val="28"/>
+          <w:szCs w:val="28"/>
+        </w:rPr>
+      </w:pPr>
+      <w:r>
+        <w:rPr>
+          <w:rtl w:val="0"/>
+        </w:rPr>
+      </w:r>
+    </w:p>
+    <w:p>
+      <w:pPr>
+        <w:ind w:left="0" w:firstLine="0"/>
+        <w:rPr>
+          <w:b w:val="1"/>
+          <w:color w:val="434343"/>
+          <w:sz w:val="28"/>
+          <w:szCs w:val="28"/>
+        </w:rPr>
+      </w:pPr>
+      <w:r>
+        <w:rPr>
+          <w:rtl w:val="0"/>
+        </w:rPr>
+      </w:r>
+    </w:p>
+    <w:p>
+      <w:pPr>
+        <w:ind w:left="0" w:firstLine="0"/>
+        <w:rPr>
+          <w:b w:val="1"/>
+          <w:color w:val="434343"/>
+          <w:sz w:val="28"/>
+          <w:szCs w:val="28"/>
+        </w:rPr>
+      </w:pPr>
+      <w:r>
+        <w:rPr>
+          <w:rtl w:val="0"/>
+        </w:rPr>
+      </w:r>
+    </w:p>
+    <w:p>
+      <w:pPr>
+        <w:ind w:left="0" w:firstLine="0"/>
+        <w:rPr>
+          <w:b w:val="1"/>
+          <w:color w:val="434343"/>
+          <w:sz w:val="28"/>
+          <w:szCs w:val="28"/>
+        </w:rPr>
+      </w:pPr>
+      <w:r>
+        <w:rPr>
+          <w:rtl w:val="0"/>
+        </w:rPr>
+      </w:r>
+    </w:p>
+    <w:p>
+      <w:pPr>
+        <w:ind w:left="0" w:firstLine="0"/>
+        <w:rPr>
+          <w:b w:val="1"/>
+          <w:color w:val="434343"/>
+          <w:sz w:val="28"/>
+          <w:szCs w:val="28"/>
+        </w:rPr>
+      </w:pPr>
+      <w:r>
+        <w:rPr>
+          <w:rtl w:val="0"/>
+        </w:rPr>
+      </w:r>
+    </w:p>
+    <w:p>
+      <w:pPr>
+        <w:ind w:left="0" w:firstLine="0"/>
+        <w:rPr>
+          <w:b w:val="1"/>
+          <w:color w:val="434343"/>
+          <w:sz w:val="28"/>
+          <w:szCs w:val="28"/>
+        </w:rPr>
+      </w:pPr>
+      <w:r>
+        <w:rPr>
+          <w:rtl w:val="0"/>
+        </w:rPr>
+      </w:r>
+    </w:p>
+    <w:p>
+      <w:pPr>
+        <w:ind w:left="0" w:firstLine="0"/>
+        <w:rPr>
+          <w:b w:val="1"/>
+          <w:color w:val="434343"/>
+          <w:sz w:val="28"/>
+          <w:szCs w:val="28"/>
+        </w:rPr>
+      </w:pPr>
+      <w:r>
+        <w:rPr>
+          <w:b w:val="1"/>
+          <w:color w:val="434343"/>
+          <w:sz w:val="28"/>
+          <w:szCs w:val="28"/>
+          <w:rtl w:val="0"/>
+        </w:rPr>
+        <w:t xml:space="preserve">8.Add all the information needed and click save</w:t>
+        <w:br w:type="textWrapping"/>
+      </w:r>
+      <w:r>
+        <w:drawing>
+          <wp:anchor allowOverlap="1" behindDoc="0" distB="114300" distT="114300" distL="114300" distR="114300" hidden="0" layoutInCell="1" locked="0" relativeHeight="0" simplePos="0">
+            <wp:simplePos x="0" y="0"/>
+            <wp:positionH relativeFrom="column">
+              <wp:posOffset>19051</wp:posOffset>
+            </wp:positionH>
+            <wp:positionV relativeFrom="paragraph">
+              <wp:posOffset>254171</wp:posOffset>
+            </wp:positionV>
+            <wp:extent cx="1862138" cy="2686050"/>
+            <wp:effectExtent b="0" l="0" r="0" t="0"/>
+            <wp:wrapNone/>
+            <wp:docPr id="35" name="image33.png"/>
+            <a:graphic>
+              <a:graphicData uri="http://schemas.openxmlformats.org/drawingml/2006/picture">
+                <pic:pic>
+                  <pic:nvPicPr>
+                    <pic:cNvPr id="0" name="image33.png"/>
+                    <pic:cNvPicPr preferRelativeResize="0"/>
+                  </pic:nvPicPr>
+                  <pic:blipFill>
+                    <a:blip r:embed="rId41"/>
+                    <a:srcRect b="0" l="0" r="0" t="0"/>
+                    <a:stretch>
+                      <a:fillRect/>
+                    </a:stretch>
+                  </pic:blipFill>
+                  <pic:spPr>
+                    <a:xfrm>
+                      <a:off x="0" y="0"/>
+                      <a:ext cx="1862138" cy="2686050"/>
+                    </a:xfrm>
+                    <a:prstGeom prst="rect"/>
+                    <a:ln/>
+                  </pic:spPr>
+                </pic:pic>
+              </a:graphicData>
+            </a:graphic>
+          </wp:anchor>
+        </w:drawing>
+      </w:r>
+    </w:p>
+    <w:p>
+      <w:pPr>
+        <w:ind w:left="0" w:firstLine="0"/>
+        <w:rPr>
+          <w:b w:val="1"/>
+          <w:color w:val="434343"/>
+          <w:sz w:val="28"/>
+          <w:szCs w:val="28"/>
+        </w:rPr>
+      </w:pPr>
+      <w:r>
+        <w:rPr>
+          <w:rtl w:val="0"/>
+        </w:rPr>
+      </w:r>
+    </w:p>
+    <w:p>
+      <w:pPr>
+        <w:ind w:left="0" w:firstLine="0"/>
+        <w:rPr>
+          <w:b w:val="1"/>
+          <w:color w:val="434343"/>
+          <w:sz w:val="28"/>
+          <w:szCs w:val="28"/>
+        </w:rPr>
+      </w:pPr>
+      <w:r>
+        <w:rPr>
+          <w:rtl w:val="0"/>
+        </w:rPr>
+      </w:r>
+    </w:p>
+    <w:p>
+      <w:pPr>
+        <w:ind w:left="0" w:firstLine="0"/>
+        <w:rPr>
+          <w:b w:val="1"/>
+          <w:color w:val="434343"/>
+          <w:sz w:val="28"/>
+          <w:szCs w:val="28"/>
+        </w:rPr>
+      </w:pPr>
+      <w:r>
+        <w:rPr>
+          <w:rtl w:val="0"/>
+        </w:rPr>
+      </w:r>
+    </w:p>
+    <w:p>
+      <w:pPr>
+        <w:ind w:left="0" w:firstLine="0"/>
+        <w:rPr>
+          <w:b w:val="1"/>
+          <w:color w:val="434343"/>
+          <w:sz w:val="28"/>
+          <w:szCs w:val="28"/>
+        </w:rPr>
+      </w:pPr>
+      <w:r>
+        <w:rPr>
+          <w:rtl w:val="0"/>
+        </w:rPr>
+      </w:r>
+      <w:r>
+        <w:drawing>
+          <wp:anchor allowOverlap="1" behindDoc="0" distB="114300" distT="114300" distL="114300" distR="114300" hidden="0" layoutInCell="1" locked="0" relativeHeight="0" simplePos="0">
+            <wp:simplePos x="0" y="0"/>
+            <wp:positionH relativeFrom="column">
+              <wp:posOffset>1</wp:posOffset>
+            </wp:positionH>
+            <wp:positionV relativeFrom="paragraph">
+              <wp:posOffset>2143125</wp:posOffset>
+            </wp:positionV>
+            <wp:extent cx="4480560" cy="3568700"/>
+            <wp:effectExtent b="0" l="0" r="0" t="0"/>
+            <wp:wrapNone/>
+            <wp:docPr id="25" name="image27.png"/>
+            <a:graphic>
+              <a:graphicData uri="http://schemas.openxmlformats.org/drawingml/2006/picture">
+                <pic:pic>
+                  <pic:nvPicPr>
+                    <pic:cNvPr id="0" name="image27.png"/>
+                    <pic:cNvPicPr preferRelativeResize="0"/>
+                  </pic:nvPicPr>
+                  <pic:blipFill>
+                    <a:blip r:embed="rId42"/>
+                    <a:srcRect b="0" l="0" r="0" t="0"/>
+                    <a:stretch>
+                      <a:fillRect/>
+                    </a:stretch>
+                  </pic:blipFill>
+                  <pic:spPr>
+                    <a:xfrm>
+                      <a:off x="0" y="0"/>
+                      <a:ext cx="4480560" cy="3568700"/>
+                    </a:xfrm>
+                    <a:prstGeom prst="rect"/>
+                    <a:ln/>
+                  </pic:spPr>
+                </pic:pic>
+              </a:graphicData>
+            </a:graphic>
+          </wp:anchor>
+        </w:drawing>
+      </w:r>
+    </w:p>
+    <w:p>
+      <w:pPr>
+        <w:ind w:left="0" w:firstLine="0"/>
+        <w:rPr>
+          <w:b w:val="1"/>
+          <w:color w:val="434343"/>
+          <w:sz w:val="28"/>
+          <w:szCs w:val="28"/>
+        </w:rPr>
+      </w:pPr>
+      <w:r>
+        <w:rPr>
+          <w:rtl w:val="0"/>
+        </w:rPr>
+      </w:r>
+    </w:p>
+    <w:p>
+      <w:pPr>
+        <w:ind w:left="0" w:firstLine="0"/>
+        <w:rPr>
+          <w:b w:val="1"/>
+          <w:color w:val="434343"/>
+          <w:sz w:val="28"/>
+          <w:szCs w:val="28"/>
+        </w:rPr>
+      </w:pPr>
+      <w:r>
+        <w:rPr>
+          <w:rtl w:val="0"/>
+        </w:rPr>
+      </w:r>
+    </w:p>
+    <w:p>
+      <w:pPr>
+        <w:ind w:left="0" w:firstLine="0"/>
+        <w:rPr>
+          <w:b w:val="1"/>
+          <w:color w:val="434343"/>
+          <w:sz w:val="28"/>
+          <w:szCs w:val="28"/>
+        </w:rPr>
+      </w:pPr>
+      <w:r>
+        <w:rPr>
+          <w:rtl w:val="0"/>
+        </w:rPr>
+      </w:r>
+    </w:p>
+    <w:p>
+      <w:pPr>
+        <w:ind w:left="0" w:firstLine="0"/>
+        <w:rPr>
+          <w:b w:val="1"/>
+          <w:color w:val="434343"/>
+          <w:sz w:val="28"/>
+          <w:szCs w:val="28"/>
+        </w:rPr>
+      </w:pPr>
+      <w:r>
+        <w:rPr>
+          <w:rtl w:val="0"/>
+        </w:rPr>
+      </w:r>
+    </w:p>
+    <w:p>
+      <w:pPr>
+        <w:ind w:left="0" w:firstLine="0"/>
+        <w:rPr>
+          <w:b w:val="1"/>
+          <w:color w:val="434343"/>
+          <w:sz w:val="28"/>
+          <w:szCs w:val="28"/>
+        </w:rPr>
+      </w:pPr>
+      <w:r>
+        <w:rPr>
+          <w:rtl w:val="0"/>
+        </w:rPr>
+      </w:r>
+    </w:p>
+    <w:p>
+      <w:pPr>
+        <w:ind w:left="0" w:firstLine="0"/>
+        <w:rPr>
+          <w:b w:val="1"/>
+          <w:color w:val="434343"/>
+          <w:sz w:val="28"/>
+          <w:szCs w:val="28"/>
+        </w:rPr>
+      </w:pPr>
+      <w:r>
+        <w:rPr>
+          <w:rtl w:val="0"/>
+        </w:rPr>
+      </w:r>
+    </w:p>
+    <w:p>
+      <w:pPr>
+        <w:ind w:left="0" w:firstLine="0"/>
+        <w:rPr>
+          <w:b w:val="1"/>
+          <w:color w:val="434343"/>
+          <w:sz w:val="28"/>
+          <w:szCs w:val="28"/>
+        </w:rPr>
+      </w:pPr>
+      <w:r>
+        <w:rPr>
+          <w:rtl w:val="0"/>
+        </w:rPr>
+      </w:r>
+    </w:p>
+    <w:p>
+      <w:pPr>
+        <w:ind w:left="0" w:firstLine="0"/>
+        <w:rPr>
+          <w:b w:val="1"/>
+          <w:color w:val="434343"/>
+          <w:sz w:val="28"/>
+          <w:szCs w:val="28"/>
+        </w:rPr>
+      </w:pPr>
+      <w:r>
+        <w:rPr>
+          <w:b w:val="1"/>
+          <w:color w:val="434343"/>
+          <w:sz w:val="28"/>
+          <w:szCs w:val="28"/>
+          <w:rtl w:val="0"/>
+        </w:rPr>
+        <w:t xml:space="preserve">9. Click on switch TBNB </w:t>
+      </w:r>
+    </w:p>
+    <w:p>
+      <w:pPr>
+        <w:ind w:left="0" w:firstLine="0"/>
+        <w:rPr>
+          <w:b w:val="1"/>
+          <w:color w:val="434343"/>
+          <w:sz w:val="28"/>
+          <w:szCs w:val="28"/>
+        </w:rPr>
+      </w:pPr>
+      <w:r>
+        <w:rPr>
+          <w:rtl w:val="0"/>
+        </w:rPr>
+      </w:r>
+    </w:p>
+    <w:p>
+      <w:pPr>
+        <w:ind w:left="0" w:firstLine="0"/>
+        <w:rPr>
+          <w:b w:val="1"/>
+          <w:color w:val="434343"/>
+          <w:sz w:val="28"/>
+          <w:szCs w:val="28"/>
+        </w:rPr>
+      </w:pPr>
+      <w:r>
+        <w:rPr>
+          <w:rtl w:val="0"/>
+        </w:rPr>
+      </w:r>
+    </w:p>
+    <w:p>
+      <w:pPr>
+        <w:ind w:left="0" w:firstLine="0"/>
+        <w:rPr>
+          <w:b w:val="1"/>
+          <w:color w:val="434343"/>
+          <w:sz w:val="28"/>
+          <w:szCs w:val="28"/>
+        </w:rPr>
+      </w:pPr>
+      <w:r>
+        <w:rPr>
+          <w:rtl w:val="0"/>
+        </w:rPr>
+      </w:r>
+    </w:p>
+    <w:p>
+      <w:pPr>
+        <w:ind w:left="0" w:firstLine="0"/>
+        <w:rPr>
+          <w:b w:val="1"/>
+          <w:color w:val="434343"/>
+          <w:sz w:val="28"/>
+          <w:szCs w:val="28"/>
+        </w:rPr>
+      </w:pPr>
+      <w:r>
+        <w:rPr>
+          <w:rtl w:val="0"/>
+        </w:rPr>
+      </w:r>
+    </w:p>
+    <w:p>
+      <w:pPr>
+        <w:ind w:left="0" w:firstLine="0"/>
+        <w:rPr>
+          <w:b w:val="1"/>
+          <w:color w:val="434343"/>
+          <w:sz w:val="28"/>
+          <w:szCs w:val="28"/>
+        </w:rPr>
+      </w:pPr>
+      <w:r>
+        <w:rPr>
+          <w:rtl w:val="0"/>
+        </w:rPr>
+      </w:r>
+    </w:p>
+    <w:p>
+      <w:pPr>
+        <w:ind w:left="0" w:firstLine="0"/>
+        <w:rPr>
+          <w:b w:val="1"/>
+          <w:color w:val="434343"/>
+          <w:sz w:val="28"/>
+          <w:szCs w:val="28"/>
+        </w:rPr>
+      </w:pPr>
+      <w:r>
+        <w:rPr>
+          <w:rtl w:val="0"/>
+        </w:rPr>
+      </w:r>
+    </w:p>
+    <w:p>
+      <w:pPr>
+        <w:ind w:left="0" w:firstLine="0"/>
+        <w:rPr>
+          <w:b w:val="1"/>
+          <w:color w:val="434343"/>
+          <w:sz w:val="28"/>
+          <w:szCs w:val="28"/>
+        </w:rPr>
+      </w:pPr>
+      <w:r>
+        <w:rPr>
+          <w:rtl w:val="0"/>
+        </w:rPr>
+      </w:r>
+    </w:p>
+    <w:p>
+      <w:pPr>
+        <w:ind w:left="0" w:firstLine="0"/>
+        <w:rPr>
+          <w:b w:val="1"/>
+          <w:color w:val="434343"/>
+          <w:sz w:val="28"/>
+          <w:szCs w:val="28"/>
+        </w:rPr>
+      </w:pPr>
+      <w:r>
+        <w:rPr>
+          <w:rtl w:val="0"/>
+        </w:rPr>
+      </w:r>
+    </w:p>
+    <w:p>
+      <w:pPr>
+        <w:ind w:left="0" w:firstLine="0"/>
+        <w:rPr>
+          <w:b w:val="1"/>
+          <w:color w:val="434343"/>
+          <w:sz w:val="28"/>
+          <w:szCs w:val="28"/>
+        </w:rPr>
+      </w:pPr>
+      <w:r>
+        <w:rPr>
+          <w:rtl w:val="0"/>
+        </w:rPr>
+      </w:r>
+    </w:p>
+    <w:p>
+      <w:pPr>
+        <w:ind w:left="0" w:firstLine="0"/>
+        <w:rPr>
+          <w:b w:val="1"/>
+          <w:color w:val="434343"/>
+          <w:sz w:val="28"/>
+          <w:szCs w:val="28"/>
+        </w:rPr>
+      </w:pPr>
+      <w:r>
+        <w:rPr>
+          <w:rtl w:val="0"/>
+        </w:rPr>
+      </w:r>
+    </w:p>
+    <w:p>
+      <w:pPr>
+        <w:ind w:left="0" w:firstLine="0"/>
+        <w:rPr>
+          <w:b w:val="1"/>
+          <w:color w:val="434343"/>
+          <w:sz w:val="28"/>
+          <w:szCs w:val="28"/>
+        </w:rPr>
+      </w:pPr>
+      <w:r>
+        <w:rPr>
+          <w:rtl w:val="0"/>
+        </w:rPr>
+      </w:r>
+    </w:p>
+    <w:p>
+      <w:pPr>
+        <w:ind w:left="0" w:firstLine="0"/>
+        <w:rPr>
+          <w:b w:val="1"/>
+          <w:color w:val="434343"/>
+          <w:sz w:val="28"/>
+          <w:szCs w:val="28"/>
+        </w:rPr>
+      </w:pPr>
+      <w:r>
+        <w:rPr>
+          <w:rtl w:val="0"/>
+        </w:rPr>
+      </w:r>
+    </w:p>
+    <w:p>
+      <w:pPr>
+        <w:ind w:left="0" w:firstLine="0"/>
+        <w:rPr>
+          <w:b w:val="1"/>
+          <w:color w:val="434343"/>
+          <w:sz w:val="28"/>
+          <w:szCs w:val="28"/>
+        </w:rPr>
+      </w:pPr>
+      <w:r>
+        <w:rPr>
+          <w:rtl w:val="0"/>
+        </w:rPr>
+      </w:r>
+    </w:p>
+    <w:p>
+      <w:pPr>
+        <w:ind w:left="0" w:firstLine="0"/>
+        <w:rPr>
+          <w:b w:val="1"/>
+          <w:color w:val="434343"/>
+          <w:sz w:val="28"/>
+          <w:szCs w:val="28"/>
+        </w:rPr>
+      </w:pPr>
+      <w:r>
+        <w:rPr>
+          <w:rtl w:val="0"/>
+        </w:rPr>
+      </w:r>
+    </w:p>
+    <w:p>
+      <w:pPr>
+        <w:ind w:left="0" w:firstLine="0"/>
+        <w:rPr>
+          <w:b w:val="1"/>
+          <w:color w:val="434343"/>
+          <w:sz w:val="28"/>
+          <w:szCs w:val="28"/>
+        </w:rPr>
+      </w:pPr>
+      <w:r>
+        <w:rPr>
+          <w:rtl w:val="0"/>
+        </w:rPr>
+      </w:r>
+    </w:p>
+    <w:p>
+      <w:pPr>
+        <w:ind w:left="0" w:firstLine="0"/>
+        <w:rPr>
+          <w:b w:val="1"/>
+          <w:color w:val="434343"/>
+          <w:sz w:val="28"/>
+          <w:szCs w:val="28"/>
+        </w:rPr>
+      </w:pPr>
+      <w:r>
+        <w:rPr>
+          <w:rtl w:val="0"/>
+        </w:rPr>
+      </w:r>
+    </w:p>
+    <w:p>
+      <w:pPr>
+        <w:ind w:left="0" w:firstLine="0"/>
+        <w:rPr>
+          <w:b w:val="1"/>
+          <w:color w:val="434343"/>
+          <w:sz w:val="28"/>
+          <w:szCs w:val="28"/>
+        </w:rPr>
+      </w:pPr>
+      <w:r>
+        <w:rPr>
+          <w:rtl w:val="0"/>
+        </w:rPr>
+      </w:r>
+    </w:p>
+    <w:p>
+      <w:pPr>
+        <w:ind w:left="0" w:firstLine="0"/>
+        <w:rPr>
+          <w:b w:val="1"/>
+          <w:color w:val="434343"/>
+          <w:sz w:val="28"/>
+          <w:szCs w:val="28"/>
+        </w:rPr>
+      </w:pPr>
+      <w:r>
+        <w:rPr>
+          <w:rtl w:val="0"/>
+        </w:rPr>
+      </w:r>
+    </w:p>
+    <w:p>
+      <w:pPr>
+        <w:ind w:left="0" w:firstLine="0"/>
+        <w:rPr>
+          <w:b w:val="1"/>
+          <w:color w:val="434343"/>
+          <w:sz w:val="28"/>
+          <w:szCs w:val="28"/>
+        </w:rPr>
+      </w:pPr>
+      <w:r>
+        <w:rPr>
+          <w:rtl w:val="0"/>
+        </w:rPr>
+      </w:r>
+    </w:p>
+    <w:p>
+      <w:pPr>
+        <w:ind w:left="0" w:firstLine="0"/>
+        <w:rPr>
+          <w:b w:val="1"/>
+          <w:color w:val="434343"/>
+          <w:sz w:val="28"/>
+          <w:szCs w:val="28"/>
+        </w:rPr>
+      </w:pPr>
+      <w:r>
+        <w:rPr>
+          <w:rtl w:val="0"/>
+        </w:rPr>
+      </w:r>
+    </w:p>
+    <w:p>
+      <w:pPr>
+        <w:ind w:left="0" w:firstLine="0"/>
+        <w:rPr>
+          <w:b w:val="1"/>
+          <w:color w:val="434343"/>
+          <w:sz w:val="28"/>
+          <w:szCs w:val="28"/>
+        </w:rPr>
+      </w:pPr>
+      <w:r>
+        <w:rPr>
+          <w:rtl w:val="0"/>
+        </w:rPr>
+      </w:r>
+    </w:p>
+    <w:p>
+      <w:pPr>
+        <w:ind w:left="0" w:firstLine="0"/>
+        <w:rPr>
+          <w:b w:val="1"/>
+          <w:color w:val="434343"/>
+          <w:sz w:val="28"/>
+          <w:szCs w:val="28"/>
+        </w:rPr>
+      </w:pPr>
+      <w:r>
+        <w:rPr>
+          <w:rtl w:val="0"/>
+        </w:rPr>
+      </w:r>
+    </w:p>
+    <w:p>
+      <w:pPr>
+        <w:ind w:left="0" w:firstLine="0"/>
+        <w:rPr>
+          <w:b w:val="1"/>
+          <w:color w:val="434343"/>
+          <w:sz w:val="28"/>
+          <w:szCs w:val="28"/>
+        </w:rPr>
+      </w:pPr>
+      <w:r>
+        <w:rPr>
+          <w:rtl w:val="0"/>
+        </w:rPr>
+      </w:r>
+    </w:p>
+    <w:p>
+      <w:pPr>
+        <w:ind w:left="0" w:firstLine="0"/>
+        <w:rPr>
+          <w:b w:val="1"/>
+          <w:color w:val="434343"/>
+          <w:sz w:val="28"/>
+          <w:szCs w:val="28"/>
+        </w:rPr>
+      </w:pPr>
+      <w:r>
+        <w:rPr>
+          <w:rtl w:val="0"/>
+        </w:rPr>
+      </w:r>
+    </w:p>
+    <w:p>
+      <w:pPr>
+        <w:ind w:left="0" w:firstLine="0"/>
+        <w:rPr>
+          <w:b w:val="1"/>
+          <w:color w:val="434343"/>
+          <w:sz w:val="28"/>
+          <w:szCs w:val="28"/>
+        </w:rPr>
+      </w:pPr>
+      <w:r>
+        <w:rPr>
+          <w:rtl w:val="0"/>
+        </w:rPr>
+      </w:r>
+    </w:p>
+    <w:p>
+      <w:pPr>
+        <w:ind w:left="0" w:firstLine="0"/>
+        <w:rPr>
+          <w:b w:val="1"/>
+          <w:color w:val="434343"/>
+          <w:sz w:val="28"/>
+          <w:szCs w:val="28"/>
+        </w:rPr>
+      </w:pPr>
+      <w:r>
+        <w:rPr>
+          <w:rtl w:val="0"/>
+        </w:rPr>
+      </w:r>
+    </w:p>
+    <w:p>
+      <w:pPr>
+        <w:ind w:left="0" w:firstLine="0"/>
+        <w:rPr>
+          <w:b w:val="1"/>
+          <w:color w:val="434343"/>
+          <w:sz w:val="28"/>
+          <w:szCs w:val="28"/>
+        </w:rPr>
+      </w:pPr>
+      <w:r>
+        <w:rPr>
+          <w:rtl w:val="0"/>
+        </w:rPr>
+      </w:r>
+    </w:p>
+    <w:p>
+      <w:pPr>
+        <w:ind w:left="0" w:firstLine="0"/>
+        <w:rPr>
+          <w:b w:val="1"/>
+          <w:color w:val="434343"/>
+          <w:sz w:val="28"/>
+          <w:szCs w:val="28"/>
+        </w:rPr>
+      </w:pPr>
+      <w:r>
+        <w:rPr>
+          <w:b w:val="1"/>
+          <w:color w:val="434343"/>
+          <w:sz w:val="28"/>
+          <w:szCs w:val="28"/>
+          <w:rtl w:val="0"/>
+        </w:rPr>
+        <w:t xml:space="preserve">10. Visit this website to </w:t>
+      </w:r>
+      <w:hyperlink r:id="rId43">
+        <w:r>
+          <w:rPr>
+            <w:b w:val="1"/>
+            <w:color w:val="1155cc"/>
+            <w:sz w:val="28"/>
+            <w:szCs w:val="28"/>
+            <w:u w:val="single"/>
+            <w:rtl w:val="0"/>
+          </w:rPr>
+          <w:t xml:space="preserve">https://pancakeswap.finance/?chain=bscTestnet</w:t>
+        </w:r>
+      </w:hyperlink>
+      <w:r>
+        <w:rPr>
+          <w:b w:val="1"/>
+          <w:color w:val="434343"/>
+          <w:sz w:val="28"/>
+          <w:szCs w:val="28"/>
+          <w:rtl w:val="0"/>
+        </w:rPr>
+        <w:t xml:space="preserve"> </w:t>
+        <w:br w:type="textWrapping"/>
+      </w:r>
+      <w:r>
+        <w:drawing>
+          <wp:anchor allowOverlap="1" behindDoc="0" distB="114300" distT="114300" distL="114300" distR="114300" hidden="0" layoutInCell="1" locked="0" relativeHeight="0" simplePos="0">
+            <wp:simplePos x="0" y="0"/>
+            <wp:positionH relativeFrom="column">
+              <wp:posOffset>-951</wp:posOffset>
+            </wp:positionH>
+            <wp:positionV relativeFrom="paragraph">
+              <wp:posOffset>457200</wp:posOffset>
+            </wp:positionV>
+            <wp:extent cx="8961120" cy="2806700"/>
+            <wp:effectExtent b="0" l="0" r="0" t="0"/>
+            <wp:wrapNone/>
+            <wp:docPr id="2" name="image36.png"/>
+            <a:graphic>
+              <a:graphicData uri="http://schemas.openxmlformats.org/drawingml/2006/picture">
+                <pic:pic>
+                  <pic:nvPicPr>
+                    <pic:cNvPr id="0" name="image36.png"/>
+                    <pic:cNvPicPr preferRelativeResize="0"/>
+                  </pic:nvPicPr>
+                  <pic:blipFill>
+                    <a:blip r:embed="rId44"/>
+                    <a:srcRect b="0" l="0" r="0" t="0"/>
+                    <a:stretch>
+                      <a:fillRect/>
+                    </a:stretch>
+                  </pic:blipFill>
+                  <pic:spPr>
+                    <a:xfrm>
+                      <a:off x="0" y="0"/>
+                      <a:ext cx="8961120" cy="2806700"/>
+                    </a:xfrm>
+                    <a:prstGeom prst="rect"/>
+                    <a:ln/>
+                  </pic:spPr>
+                </pic:pic>
+              </a:graphicData>
+            </a:graphic>
+          </wp:anchor>
+        </w:drawing>
+      </w:r>
+    </w:p>
+    <w:p>
+      <w:pPr>
+        <w:ind w:left="0" w:firstLine="0"/>
+        <w:rPr>
+          <w:b w:val="1"/>
+          <w:color w:val="434343"/>
+          <w:sz w:val="28"/>
+          <w:szCs w:val="28"/>
+        </w:rPr>
+      </w:pPr>
+      <w:r>
+        <w:rPr>
+          <w:rtl w:val="0"/>
+        </w:rPr>
+      </w:r>
+    </w:p>
+    <w:p>
+      <w:pPr>
+        <w:ind w:left="0" w:firstLine="0"/>
+        <w:rPr>
+          <w:b w:val="1"/>
+          <w:color w:val="434343"/>
+          <w:sz w:val="28"/>
+          <w:szCs w:val="28"/>
+        </w:rPr>
+      </w:pPr>
+      <w:r>
+        <w:rPr>
+          <w:rtl w:val="0"/>
+        </w:rPr>
+      </w:r>
+    </w:p>
+    <w:p>
+      <w:pPr>
+        <w:ind w:left="0" w:firstLine="0"/>
+        <w:rPr>
+          <w:b w:val="1"/>
+          <w:color w:val="434343"/>
+          <w:sz w:val="28"/>
+          <w:szCs w:val="28"/>
+        </w:rPr>
+      </w:pPr>
+      <w:r>
+        <w:rPr>
+          <w:rtl w:val="0"/>
+        </w:rPr>
+      </w:r>
+    </w:p>
+    <w:p>
+      <w:pPr>
+        <w:ind w:left="0" w:firstLine="0"/>
+        <w:rPr>
+          <w:b w:val="1"/>
+          <w:color w:val="434343"/>
+          <w:sz w:val="28"/>
+          <w:szCs w:val="28"/>
+        </w:rPr>
+      </w:pPr>
+      <w:r>
+        <w:rPr>
+          <w:rtl w:val="0"/>
+        </w:rPr>
+      </w:r>
+    </w:p>
+    <w:p>
+      <w:pPr>
+        <w:ind w:left="0" w:firstLine="0"/>
+        <w:rPr>
+          <w:b w:val="1"/>
+          <w:color w:val="434343"/>
+          <w:sz w:val="28"/>
+          <w:szCs w:val="28"/>
+        </w:rPr>
+      </w:pPr>
+      <w:r>
+        <w:rPr>
+          <w:rtl w:val="0"/>
+        </w:rPr>
+      </w:r>
+    </w:p>
+    <w:p>
+      <w:pPr>
+        <w:ind w:left="0" w:firstLine="0"/>
+        <w:rPr>
+          <w:b w:val="1"/>
+          <w:color w:val="434343"/>
+          <w:sz w:val="28"/>
+          <w:szCs w:val="28"/>
+        </w:rPr>
+      </w:pPr>
+      <w:r>
+        <w:rPr>
+          <w:rtl w:val="0"/>
+        </w:rPr>
+      </w:r>
+    </w:p>
+    <w:p>
+      <w:pPr>
+        <w:ind w:left="0" w:firstLine="0"/>
+        <w:rPr>
+          <w:b w:val="1"/>
+          <w:color w:val="434343"/>
+          <w:sz w:val="28"/>
+          <w:szCs w:val="28"/>
+        </w:rPr>
+      </w:pPr>
+      <w:r>
+        <w:rPr>
+          <w:rtl w:val="0"/>
+        </w:rPr>
+      </w:r>
+    </w:p>
+    <w:p>
+      <w:pPr>
+        <w:ind w:left="0" w:firstLine="0"/>
+        <w:rPr>
+          <w:b w:val="1"/>
+          <w:color w:val="434343"/>
+          <w:sz w:val="28"/>
+          <w:szCs w:val="28"/>
+        </w:rPr>
+      </w:pPr>
+      <w:r>
+        <w:rPr>
+          <w:rtl w:val="0"/>
+        </w:rPr>
+      </w:r>
+    </w:p>
+    <w:p>
+      <w:pPr>
+        <w:ind w:left="0" w:firstLine="0"/>
+        <w:rPr>
+          <w:b w:val="1"/>
+          <w:color w:val="434343"/>
+          <w:sz w:val="28"/>
+          <w:szCs w:val="28"/>
+        </w:rPr>
+      </w:pPr>
+      <w:r>
+        <w:rPr>
+          <w:rtl w:val="0"/>
+        </w:rPr>
+      </w:r>
+    </w:p>
+    <w:p>
+      <w:pPr>
+        <w:ind w:left="0" w:firstLine="0"/>
+        <w:rPr>
+          <w:b w:val="1"/>
+          <w:color w:val="434343"/>
+          <w:sz w:val="28"/>
+          <w:szCs w:val="28"/>
+        </w:rPr>
+      </w:pPr>
+      <w:r>
+        <w:rPr>
+          <w:rtl w:val="0"/>
+        </w:rPr>
+      </w:r>
+    </w:p>
+    <w:p>
+      <w:pPr>
+        <w:ind w:left="0" w:firstLine="0"/>
+        <w:rPr>
+          <w:b w:val="1"/>
+          <w:color w:val="434343"/>
+          <w:sz w:val="28"/>
+          <w:szCs w:val="28"/>
+        </w:rPr>
+      </w:pPr>
+      <w:r>
+        <w:rPr>
+          <w:rtl w:val="0"/>
+        </w:rPr>
+      </w:r>
+    </w:p>
+    <w:p>
+      <w:pPr>
+        <w:ind w:left="0" w:firstLine="0"/>
+        <w:rPr>
+          <w:b w:val="1"/>
+          <w:color w:val="434343"/>
+          <w:sz w:val="28"/>
+          <w:szCs w:val="28"/>
+        </w:rPr>
+      </w:pPr>
+      <w:r>
+        <w:rPr>
+          <w:rtl w:val="0"/>
+        </w:rPr>
+      </w:r>
+    </w:p>
+    <w:p>
+      <w:pPr>
+        <w:ind w:left="0" w:firstLine="0"/>
+        <w:rPr>
+          <w:b w:val="1"/>
+          <w:color w:val="434343"/>
+          <w:sz w:val="28"/>
+          <w:szCs w:val="28"/>
+        </w:rPr>
+      </w:pPr>
+      <w:r>
+        <w:rPr>
+          <w:rtl w:val="0"/>
+        </w:rPr>
+      </w:r>
+    </w:p>
+    <w:p>
+      <w:pPr>
+        <w:ind w:left="0" w:firstLine="0"/>
+        <w:rPr>
+          <w:b w:val="1"/>
+          <w:color w:val="434343"/>
+          <w:sz w:val="28"/>
+          <w:szCs w:val="28"/>
+        </w:rPr>
+      </w:pPr>
+      <w:r>
+        <w:rPr>
+          <w:b w:val="1"/>
+          <w:color w:val="434343"/>
+          <w:sz w:val="28"/>
+          <w:szCs w:val="28"/>
+          <w:rtl w:val="0"/>
+        </w:rPr>
+        <w:t xml:space="preserve">11.)Hover your mouse on trade and click liquidity :</w:t>
+      </w:r>
+      <w:r>
+        <w:drawing>
+          <wp:anchor allowOverlap="1" behindDoc="1" distB="114300" distT="114300" distL="114300" distR="114300" hidden="0" layoutInCell="1" locked="0" relativeHeight="0" simplePos="0">
+            <wp:simplePos x="0" y="0"/>
+            <wp:positionH relativeFrom="column">
+              <wp:posOffset>1</wp:posOffset>
+            </wp:positionH>
+            <wp:positionV relativeFrom="paragraph">
+              <wp:posOffset>364954</wp:posOffset>
+            </wp:positionV>
+            <wp:extent cx="3648075" cy="3190875"/>
+            <wp:effectExtent b="0" l="0" r="0" t="0"/>
+            <wp:wrapNone/>
+            <wp:docPr id="18" name="image34.png"/>
+            <a:graphic>
+              <a:graphicData uri="http://schemas.openxmlformats.org/drawingml/2006/picture">
+                <pic:pic>
+                  <pic:nvPicPr>
+                    <pic:cNvPr id="0" name="image34.png"/>
+                    <pic:cNvPicPr preferRelativeResize="0"/>
+                  </pic:nvPicPr>
+                  <pic:blipFill>
+                    <a:blip r:embed="rId45"/>
+                    <a:srcRect b="0" l="0" r="0" t="0"/>
+                    <a:stretch>
+                      <a:fillRect/>
+                    </a:stretch>
+                  </pic:blipFill>
+                  <pic:spPr>
+                    <a:xfrm>
+                      <a:off x="0" y="0"/>
+                      <a:ext cx="3648075" cy="3190875"/>
+                    </a:xfrm>
+                    <a:prstGeom prst="rect"/>
+                    <a:ln/>
+                  </pic:spPr>
+                </pic:pic>
+              </a:graphicData>
+            </a:graphic>
+          </wp:anchor>
+        </w:drawing>
+      </w:r>
+    </w:p>
+    <w:p>
+      <w:pPr>
+        <w:ind w:left="0" w:firstLine="0"/>
+        <w:rPr>
+          <w:b w:val="1"/>
+          <w:color w:val="434343"/>
+          <w:sz w:val="28"/>
+          <w:szCs w:val="28"/>
+        </w:rPr>
+      </w:pPr>
+      <w:r>
+        <w:rPr>
+          <w:rtl w:val="0"/>
+        </w:rPr>
+      </w:r>
+    </w:p>
+    <w:p>
+      <w:pPr>
+        <w:ind w:left="0" w:firstLine="0"/>
+        <w:rPr>
+          <w:b w:val="1"/>
+          <w:color w:val="434343"/>
+          <w:sz w:val="28"/>
+          <w:szCs w:val="28"/>
+        </w:rPr>
+      </w:pPr>
+      <w:r>
+        <w:rPr>
+          <w:rtl w:val="0"/>
+        </w:rPr>
+      </w:r>
+    </w:p>
+    <w:p>
+      <w:pPr>
+        <w:ind w:left="0" w:firstLine="0"/>
+        <w:rPr>
+          <w:b w:val="1"/>
+          <w:color w:val="434343"/>
+          <w:sz w:val="28"/>
+          <w:szCs w:val="28"/>
+        </w:rPr>
+      </w:pPr>
+      <w:r>
+        <w:rPr>
+          <w:rtl w:val="0"/>
+        </w:rPr>
+      </w:r>
+    </w:p>
+    <w:p>
+      <w:pPr>
+        <w:ind w:left="0" w:firstLine="0"/>
+        <w:rPr>
+          <w:b w:val="1"/>
+          <w:color w:val="434343"/>
+          <w:sz w:val="28"/>
+          <w:szCs w:val="28"/>
+        </w:rPr>
+      </w:pPr>
+      <w:r>
+        <w:rPr>
+          <w:rtl w:val="0"/>
+        </w:rPr>
+      </w:r>
+    </w:p>
+    <w:p>
+      <w:pPr>
+        <w:ind w:left="0" w:firstLine="0"/>
+        <w:rPr>
+          <w:b w:val="1"/>
+          <w:color w:val="434343"/>
+          <w:sz w:val="28"/>
+          <w:szCs w:val="28"/>
+        </w:rPr>
+      </w:pPr>
+      <w:r>
+        <w:rPr>
+          <w:rtl w:val="0"/>
+        </w:rPr>
+      </w:r>
+    </w:p>
+    <w:p>
+      <w:pPr>
+        <w:ind w:left="0" w:firstLine="0"/>
+        <w:rPr>
+          <w:b w:val="1"/>
+          <w:color w:val="434343"/>
+          <w:sz w:val="28"/>
+          <w:szCs w:val="28"/>
+        </w:rPr>
+      </w:pPr>
+      <w:r>
+        <w:rPr>
+          <w:rtl w:val="0"/>
+        </w:rPr>
+      </w:r>
+    </w:p>
+    <w:p>
+      <w:pPr>
+        <w:ind w:left="0" w:firstLine="0"/>
+        <w:rPr>
+          <w:b w:val="1"/>
+          <w:color w:val="434343"/>
+          <w:sz w:val="28"/>
+          <w:szCs w:val="28"/>
+        </w:rPr>
+      </w:pPr>
+      <w:r>
+        <w:rPr>
+          <w:rtl w:val="0"/>
+        </w:rPr>
+      </w:r>
+    </w:p>
+    <w:p>
+      <w:pPr>
+        <w:ind w:left="0" w:firstLine="0"/>
+        <w:rPr>
+          <w:b w:val="1"/>
+          <w:color w:val="434343"/>
+          <w:sz w:val="28"/>
+          <w:szCs w:val="28"/>
+        </w:rPr>
+      </w:pPr>
+      <w:r>
+        <w:rPr>
+          <w:rtl w:val="0"/>
+        </w:rPr>
+      </w:r>
+    </w:p>
+    <w:p>
+      <w:pPr>
+        <w:ind w:left="0" w:firstLine="0"/>
+        <w:rPr>
+          <w:b w:val="1"/>
+          <w:color w:val="434343"/>
+          <w:sz w:val="28"/>
+          <w:szCs w:val="28"/>
+        </w:rPr>
+      </w:pPr>
+      <w:r>
+        <w:rPr>
+          <w:rtl w:val="0"/>
+        </w:rPr>
+      </w:r>
+    </w:p>
+    <w:p>
+      <w:pPr>
+        <w:ind w:left="0" w:firstLine="0"/>
+        <w:rPr>
+          <w:b w:val="1"/>
+          <w:color w:val="434343"/>
+          <w:sz w:val="28"/>
+          <w:szCs w:val="28"/>
+        </w:rPr>
+      </w:pPr>
+      <w:r>
+        <w:rPr>
+          <w:rtl w:val="0"/>
+        </w:rPr>
+      </w:r>
+    </w:p>
+    <w:p>
+      <w:pPr>
+        <w:ind w:left="0" w:firstLine="0"/>
+        <w:rPr>
+          <w:b w:val="1"/>
+          <w:color w:val="434343"/>
+          <w:sz w:val="28"/>
+          <w:szCs w:val="28"/>
+        </w:rPr>
+      </w:pPr>
+      <w:r>
+        <w:rPr>
+          <w:rtl w:val="0"/>
+        </w:rPr>
+      </w:r>
+    </w:p>
+    <w:p>
+      <w:pPr>
+        <w:ind w:left="0" w:firstLine="0"/>
+        <w:rPr>
+          <w:b w:val="1"/>
+          <w:color w:val="434343"/>
+          <w:sz w:val="28"/>
+          <w:szCs w:val="28"/>
+        </w:rPr>
+      </w:pPr>
+      <w:r>
+        <w:rPr>
+          <w:rtl w:val="0"/>
+        </w:rPr>
+      </w:r>
+    </w:p>
+    <w:p>
+      <w:pPr>
+        <w:ind w:left="0" w:firstLine="0"/>
+        <w:rPr>
+          <w:b w:val="1"/>
+          <w:color w:val="434343"/>
+          <w:sz w:val="28"/>
+          <w:szCs w:val="28"/>
+        </w:rPr>
+      </w:pPr>
+      <w:r>
+        <w:rPr>
+          <w:rtl w:val="0"/>
+        </w:rPr>
+      </w:r>
+    </w:p>
+    <w:p>
+      <w:pPr>
+        <w:ind w:left="0" w:firstLine="0"/>
+        <w:rPr>
+          <w:b w:val="1"/>
+          <w:color w:val="434343"/>
+          <w:sz w:val="28"/>
+          <w:szCs w:val="28"/>
+        </w:rPr>
+      </w:pPr>
+      <w:r>
+        <w:rPr>
+          <w:rtl w:val="0"/>
+        </w:rPr>
+      </w:r>
+    </w:p>
+    <w:p>
+      <w:pPr>
+        <w:ind w:left="0" w:firstLine="0"/>
+        <w:rPr>
+          <w:b w:val="1"/>
+          <w:color w:val="434343"/>
+          <w:sz w:val="28"/>
+          <w:szCs w:val="28"/>
+        </w:rPr>
+      </w:pPr>
+      <w:r>
+        <w:rPr>
+          <w:rtl w:val="0"/>
+        </w:rPr>
+      </w:r>
+    </w:p>
+    <w:p>
+      <w:pPr>
+        <w:ind w:left="0" w:firstLine="0"/>
+        <w:rPr>
+          <w:b w:val="1"/>
+          <w:color w:val="434343"/>
+          <w:sz w:val="28"/>
+          <w:szCs w:val="28"/>
+        </w:rPr>
+      </w:pPr>
+      <w:r>
+        <w:rPr>
+          <w:rtl w:val="0"/>
+        </w:rPr>
+      </w:r>
+    </w:p>
+    <w:p>
+      <w:pPr>
+        <w:ind w:left="0" w:firstLine="0"/>
+        <w:rPr>
+          <w:b w:val="1"/>
+          <w:color w:val="434343"/>
+          <w:sz w:val="28"/>
+          <w:szCs w:val="28"/>
+        </w:rPr>
+      </w:pPr>
+      <w:r>
+        <w:rPr>
+          <w:b w:val="1"/>
+          <w:color w:val="434343"/>
+          <w:sz w:val="28"/>
+          <w:szCs w:val="28"/>
+          <w:rtl w:val="0"/>
+        </w:rPr>
+        <w:t xml:space="preserve">12.) Change all to v2 and Click add liquidity:</w:t>
+      </w:r>
+      <w:r>
+        <w:drawing>
+          <wp:anchor allowOverlap="1" behindDoc="0" distB="114300" distT="114300" distL="114300" distR="114300" hidden="0" layoutInCell="1" locked="0" relativeHeight="0" simplePos="0">
+            <wp:simplePos x="0" y="0"/>
+            <wp:positionH relativeFrom="column">
+              <wp:posOffset>542925</wp:posOffset>
+            </wp:positionH>
+            <wp:positionV relativeFrom="paragraph">
+              <wp:posOffset>314325</wp:posOffset>
+            </wp:positionV>
+            <wp:extent cx="3705225" cy="1771650"/>
+            <wp:effectExtent b="0" l="0" r="0" t="0"/>
+            <wp:wrapNone/>
+            <wp:docPr id="20" name="image15.png"/>
+            <a:graphic>
+              <a:graphicData uri="http://schemas.openxmlformats.org/drawingml/2006/picture">
+                <pic:pic>
+                  <pic:nvPicPr>
+                    <pic:cNvPr id="0" name="image15.png"/>
+                    <pic:cNvPicPr preferRelativeResize="0"/>
+                  </pic:nvPicPr>
+                  <pic:blipFill>
+                    <a:blip r:embed="rId46"/>
+                    <a:srcRect b="0" l="0" r="0" t="0"/>
+                    <a:stretch>
+                      <a:fillRect/>
+                    </a:stretch>
+                  </pic:blipFill>
+                  <pic:spPr>
+                    <a:xfrm>
+                      <a:off x="0" y="0"/>
+                      <a:ext cx="3705225" cy="1771650"/>
+                    </a:xfrm>
+                    <a:prstGeom prst="rect"/>
+                    <a:ln/>
+                  </pic:spPr>
+                </pic:pic>
+              </a:graphicData>
+            </a:graphic>
+          </wp:anchor>
+        </w:drawing>
+      </w:r>
+      <w:r>
+        <w:drawing>
+          <wp:anchor allowOverlap="1" behindDoc="0" distB="114300" distT="114300" distL="114300" distR="114300" hidden="0" layoutInCell="1" locked="0" relativeHeight="0" simplePos="0">
+            <wp:simplePos x="0" y="0"/>
+            <wp:positionH relativeFrom="column">
+              <wp:posOffset>4772025</wp:posOffset>
+            </wp:positionH>
+            <wp:positionV relativeFrom="paragraph">
+              <wp:posOffset>317841</wp:posOffset>
+            </wp:positionV>
+            <wp:extent cx="3257550" cy="1352550"/>
+            <wp:effectExtent b="0" l="0" r="0" t="0"/>
+            <wp:wrapNone/>
+            <wp:docPr id="12" name="image23.png"/>
+            <a:graphic>
+              <a:graphicData uri="http://schemas.openxmlformats.org/drawingml/2006/picture">
+                <pic:pic>
+                  <pic:nvPicPr>
+                    <pic:cNvPr id="0" name="image23.png"/>
+                    <pic:cNvPicPr preferRelativeResize="0"/>
+                  </pic:nvPicPr>
+                  <pic:blipFill>
+                    <a:blip r:embed="rId47"/>
+                    <a:srcRect b="0" l="0" r="0" t="0"/>
+                    <a:stretch>
+                      <a:fillRect/>
+                    </a:stretch>
+                  </pic:blipFill>
+                  <pic:spPr>
+                    <a:xfrm>
+                      <a:off x="0" y="0"/>
+                      <a:ext cx="3257550" cy="1352550"/>
+                    </a:xfrm>
+                    <a:prstGeom prst="rect"/>
+                    <a:ln/>
+                  </pic:spPr>
+                </pic:pic>
+              </a:graphicData>
+            </a:graphic>
+          </wp:anchor>
+        </w:drawing>
+      </w:r>
+    </w:p>
+    <w:p>
+      <w:pPr>
+        <w:ind w:left="0" w:firstLine="0"/>
+        <w:rPr>
+          <w:b w:val="1"/>
+          <w:color w:val="434343"/>
+          <w:sz w:val="28"/>
+          <w:szCs w:val="28"/>
+        </w:rPr>
+      </w:pPr>
+      <w:r>
+        <w:rPr>
+          <w:rtl w:val="0"/>
+        </w:rPr>
+      </w:r>
+    </w:p>
+    <w:p>
+      <w:pPr>
+        <w:ind w:left="0" w:firstLine="0"/>
+        <w:rPr>
+          <w:b w:val="1"/>
+          <w:color w:val="434343"/>
+          <w:sz w:val="28"/>
+          <w:szCs w:val="28"/>
+        </w:rPr>
+      </w:pPr>
+      <w:r>
+        <w:rPr>
+          <w:rtl w:val="0"/>
+        </w:rPr>
+      </w:r>
+    </w:p>
+    <w:p>
+      <w:pPr>
+        <w:ind w:left="0" w:firstLine="0"/>
+        <w:rPr>
+          <w:b w:val="1"/>
+          <w:color w:val="434343"/>
+          <w:sz w:val="28"/>
+          <w:szCs w:val="28"/>
+        </w:rPr>
+      </w:pPr>
+      <w:r>
+        <w:rPr>
+          <w:rtl w:val="0"/>
+        </w:rPr>
+      </w:r>
+    </w:p>
+    <w:p>
+      <w:pPr>
+        <w:ind w:left="0" w:firstLine="0"/>
+        <w:rPr>
+          <w:b w:val="1"/>
+          <w:color w:val="434343"/>
+          <w:sz w:val="28"/>
+          <w:szCs w:val="28"/>
+        </w:rPr>
+      </w:pPr>
+      <w:r>
+        <w:rPr>
+          <w:rtl w:val="0"/>
+        </w:rPr>
+      </w:r>
+    </w:p>
+    <w:p>
+      <w:pPr>
+        <w:ind w:left="0" w:firstLine="0"/>
+        <w:rPr>
+          <w:b w:val="1"/>
+          <w:color w:val="434343"/>
+          <w:sz w:val="28"/>
+          <w:szCs w:val="28"/>
+        </w:rPr>
+      </w:pPr>
+      <w:r>
+        <w:rPr>
+          <w:rtl w:val="0"/>
+        </w:rPr>
+      </w:r>
+    </w:p>
+    <w:p>
+      <w:pPr>
+        <w:ind w:left="0" w:firstLine="0"/>
+        <w:rPr>
+          <w:b w:val="1"/>
+          <w:color w:val="434343"/>
+          <w:sz w:val="28"/>
+          <w:szCs w:val="28"/>
+        </w:rPr>
+      </w:pPr>
+      <w:r>
+        <w:rPr>
+          <w:rtl w:val="0"/>
+        </w:rPr>
+      </w:r>
+    </w:p>
+    <w:p>
+      <w:pPr>
+        <w:ind w:left="0" w:firstLine="0"/>
+        <w:rPr>
+          <w:b w:val="1"/>
+          <w:color w:val="434343"/>
+          <w:sz w:val="28"/>
+          <w:szCs w:val="28"/>
+        </w:rPr>
+      </w:pPr>
+      <w:r>
+        <w:rPr>
+          <w:rtl w:val="0"/>
+        </w:rPr>
+      </w:r>
+    </w:p>
+    <w:p>
+      <w:pPr>
+        <w:ind w:left="0" w:firstLine="0"/>
+        <w:rPr>
+          <w:b w:val="1"/>
+          <w:color w:val="434343"/>
+          <w:sz w:val="28"/>
+          <w:szCs w:val="28"/>
+        </w:rPr>
+      </w:pPr>
+      <w:r>
+        <w:rPr>
+          <w:rtl w:val="0"/>
+        </w:rPr>
+      </w:r>
+    </w:p>
+    <w:p>
+      <w:pPr>
+        <w:ind w:left="0" w:firstLine="0"/>
+        <w:rPr>
+          <w:b w:val="1"/>
+          <w:color w:val="434343"/>
+          <w:sz w:val="28"/>
+          <w:szCs w:val="28"/>
+        </w:rPr>
+      </w:pPr>
+      <w:r>
+        <w:rPr>
+          <w:rtl w:val="0"/>
+        </w:rPr>
+      </w:r>
+    </w:p>
+    <w:p>
+      <w:pPr>
+        <w:ind w:left="0" w:firstLine="0"/>
+        <w:rPr>
+          <w:b w:val="1"/>
+          <w:color w:val="434343"/>
+          <w:sz w:val="28"/>
+          <w:szCs w:val="28"/>
+        </w:rPr>
+      </w:pPr>
+      <w:r>
+        <w:rPr>
+          <w:b w:val="1"/>
+          <w:color w:val="434343"/>
+          <w:sz w:val="28"/>
+          <w:szCs w:val="28"/>
+          <w:rtl w:val="0"/>
+        </w:rPr>
+        <w:t xml:space="preserve">13.) Import your token: And change Cake to OCC</w:t>
+      </w:r>
+    </w:p>
+    <w:p>
+      <w:pPr>
+        <w:ind w:left="0" w:firstLine="0"/>
+        <w:rPr>
+          <w:b w:val="1"/>
+          <w:color w:val="434343"/>
+          <w:sz w:val="28"/>
+          <w:szCs w:val="28"/>
+        </w:rPr>
+      </w:pPr>
+      <w:r>
+        <w:rPr>
+          <w:rtl w:val="0"/>
+        </w:rPr>
+      </w:r>
+      <w:r>
+        <w:drawing>
+          <wp:anchor allowOverlap="1" behindDoc="0" distB="114300" distT="114300" distL="114300" distR="114300" hidden="0" layoutInCell="1" locked="0" relativeHeight="0" simplePos="0">
+            <wp:simplePos x="0" y="0"/>
+            <wp:positionH relativeFrom="column">
+              <wp:posOffset>2390775</wp:posOffset>
+            </wp:positionH>
+            <wp:positionV relativeFrom="paragraph">
+              <wp:posOffset>161925</wp:posOffset>
+            </wp:positionV>
+            <wp:extent cx="2133600" cy="1057275"/>
+            <wp:effectExtent b="0" l="0" r="0" t="0"/>
+            <wp:wrapNone/>
+            <wp:docPr id="41" name="image32.png"/>
+            <a:graphic>
+              <a:graphicData uri="http://schemas.openxmlformats.org/drawingml/2006/picture">
+                <pic:pic>
+                  <pic:nvPicPr>
+                    <pic:cNvPr id="0" name="image32.png"/>
+                    <pic:cNvPicPr preferRelativeResize="0"/>
+                  </pic:nvPicPr>
+                  <pic:blipFill>
+                    <a:blip r:embed="rId48"/>
+                    <a:srcRect b="0" l="0" r="0" t="0"/>
+                    <a:stretch>
+                      <a:fillRect/>
+                    </a:stretch>
+                  </pic:blipFill>
+                  <pic:spPr>
+                    <a:xfrm>
+                      <a:off x="0" y="0"/>
+                      <a:ext cx="2133600" cy="1057275"/>
+                    </a:xfrm>
+                    <a:prstGeom prst="rect"/>
+                    <a:ln/>
+                  </pic:spPr>
+                </pic:pic>
+              </a:graphicData>
+            </a:graphic>
+          </wp:anchor>
+        </w:drawing>
+      </w:r>
+      <w:r>
+        <w:drawing>
+          <wp:anchor allowOverlap="1" behindDoc="0" distB="114300" distT="114300" distL="114300" distR="114300" hidden="0" layoutInCell="1" locked="0" relativeHeight="0" simplePos="0">
+            <wp:simplePos x="0" y="0"/>
+            <wp:positionH relativeFrom="column">
+              <wp:posOffset>133350</wp:posOffset>
+            </wp:positionH>
+            <wp:positionV relativeFrom="paragraph">
+              <wp:posOffset>258198</wp:posOffset>
+            </wp:positionV>
+            <wp:extent cx="2033588" cy="3109913"/>
+            <wp:effectExtent b="0" l="0" r="0" t="0"/>
+            <wp:wrapNone/>
+            <wp:docPr id="21" name="image38.png"/>
+            <a:graphic>
+              <a:graphicData uri="http://schemas.openxmlformats.org/drawingml/2006/picture">
+                <pic:pic>
+                  <pic:nvPicPr>
+                    <pic:cNvPr id="0" name="image38.png"/>
+                    <pic:cNvPicPr preferRelativeResize="0"/>
+                  </pic:nvPicPr>
+                  <pic:blipFill>
+                    <a:blip r:embed="rId49"/>
+                    <a:srcRect b="0" l="0" r="0" t="0"/>
+                    <a:stretch>
+                      <a:fillRect/>
+                    </a:stretch>
+                  </pic:blipFill>
+                  <pic:spPr>
+                    <a:xfrm>
+                      <a:off x="0" y="0"/>
+                      <a:ext cx="2033588" cy="3109913"/>
+                    </a:xfrm>
+                    <a:prstGeom prst="rect"/>
+                    <a:ln/>
+                  </pic:spPr>
+                </pic:pic>
+              </a:graphicData>
+            </a:graphic>
+          </wp:anchor>
+        </w:drawing>
+      </w:r>
+    </w:p>
+    <w:p>
+      <w:pPr>
+        <w:ind w:left="0" w:firstLine="0"/>
+        <w:rPr>
+          <w:b w:val="1"/>
+          <w:color w:val="434343"/>
+          <w:sz w:val="28"/>
+          <w:szCs w:val="28"/>
+        </w:rPr>
+      </w:pPr>
+      <w:r>
+        <w:rPr>
+          <w:rtl w:val="0"/>
+        </w:rPr>
+      </w:r>
+    </w:p>
+    <w:p>
+      <w:pPr>
+        <w:ind w:left="4320" w:firstLine="0"/>
+        <w:rPr>
+          <w:b w:val="1"/>
+          <w:color w:val="434343"/>
+          <w:sz w:val="28"/>
+          <w:szCs w:val="28"/>
+        </w:rPr>
+      </w:pPr>
+      <w:r>
+        <w:rPr>
+          <w:rtl w:val="0"/>
+        </w:rPr>
+      </w:r>
+    </w:p>
+    <w:p>
+      <w:pPr>
+        <w:ind w:left="4320" w:firstLine="0"/>
+        <w:rPr>
+          <w:b w:val="1"/>
+          <w:color w:val="434343"/>
+          <w:sz w:val="28"/>
+          <w:szCs w:val="28"/>
+        </w:rPr>
+      </w:pPr>
+      <w:r>
+        <w:rPr>
+          <w:rtl w:val="0"/>
+        </w:rPr>
+      </w:r>
+    </w:p>
+    <w:p>
+      <w:pPr>
+        <w:ind w:left="4320" w:firstLine="0"/>
+        <w:rPr>
+          <w:b w:val="1"/>
+          <w:color w:val="434343"/>
+          <w:sz w:val="28"/>
+          <w:szCs w:val="28"/>
+        </w:rPr>
+      </w:pPr>
+      <w:r>
+        <w:rPr>
+          <w:rtl w:val="0"/>
+        </w:rPr>
+      </w:r>
+    </w:p>
+    <w:p>
+      <w:pPr>
+        <w:ind w:left="0" w:firstLine="0"/>
+        <w:rPr>
+          <w:b w:val="1"/>
+          <w:color w:val="434343"/>
+          <w:sz w:val="28"/>
+          <w:szCs w:val="28"/>
+        </w:rPr>
+      </w:pPr>
+      <w:r>
+        <w:rPr>
+          <w:rtl w:val="0"/>
+        </w:rPr>
+      </w:r>
+      <w:r>
+        <w:drawing>
+          <wp:anchor allowOverlap="1" behindDoc="0" distB="114300" distT="114300" distL="114300" distR="114300" hidden="0" layoutInCell="1" locked="0" relativeHeight="0" simplePos="0">
+            <wp:simplePos x="0" y="0"/>
+            <wp:positionH relativeFrom="column">
+              <wp:posOffset>2390775</wp:posOffset>
+            </wp:positionH>
+            <wp:positionV relativeFrom="paragraph">
+              <wp:posOffset>346928</wp:posOffset>
+            </wp:positionV>
+            <wp:extent cx="4090988" cy="1362075"/>
+            <wp:effectExtent b="0" l="0" r="0" t="0"/>
+            <wp:wrapNone/>
+            <wp:docPr id="29" name="image31.png"/>
+            <a:graphic>
+              <a:graphicData uri="http://schemas.openxmlformats.org/drawingml/2006/picture">
+                <pic:pic>
+                  <pic:nvPicPr>
+                    <pic:cNvPr id="0" name="image31.png"/>
+                    <pic:cNvPicPr preferRelativeResize="0"/>
+                  </pic:nvPicPr>
+                  <pic:blipFill>
+                    <a:blip r:embed="rId50"/>
+                    <a:srcRect b="0" l="0" r="0" t="0"/>
+                    <a:stretch>
+                      <a:fillRect/>
+                    </a:stretch>
+                  </pic:blipFill>
+                  <pic:spPr>
+                    <a:xfrm>
+                      <a:off x="0" y="0"/>
+                      <a:ext cx="4090988" cy="1362075"/>
+                    </a:xfrm>
+                    <a:prstGeom prst="rect"/>
+                    <a:ln/>
+                  </pic:spPr>
+                </pic:pic>
+              </a:graphicData>
+            </a:graphic>
+          </wp:anchor>
+        </w:drawing>
+      </w:r>
+    </w:p>
+    <w:p>
+      <w:pPr>
+        <w:ind w:left="0" w:firstLine="0"/>
+        <w:rPr>
+          <w:b w:val="1"/>
+          <w:color w:val="434343"/>
+          <w:sz w:val="28"/>
+          <w:szCs w:val="28"/>
+        </w:rPr>
+      </w:pPr>
+      <w:r>
+        <w:rPr>
+          <w:rtl w:val="0"/>
+        </w:rPr>
+      </w:r>
+    </w:p>
+    <w:p>
+      <w:pPr>
+        <w:ind w:left="0" w:firstLine="0"/>
+        <w:rPr>
+          <w:b w:val="1"/>
+          <w:color w:val="434343"/>
+          <w:sz w:val="28"/>
+          <w:szCs w:val="28"/>
+        </w:rPr>
+      </w:pPr>
+      <w:r>
+        <w:rPr>
+          <w:rtl w:val="0"/>
+        </w:rPr>
+      </w:r>
+    </w:p>
+    <w:p>
+      <w:pPr>
+        <w:ind w:left="0" w:firstLine="0"/>
+        <w:rPr>
+          <w:b w:val="1"/>
+          <w:color w:val="434343"/>
+          <w:sz w:val="28"/>
+          <w:szCs w:val="28"/>
+        </w:rPr>
+      </w:pPr>
+      <w:r>
+        <w:rPr>
+          <w:rtl w:val="0"/>
+        </w:rPr>
+      </w:r>
+    </w:p>
+    <w:p>
+      <w:pPr>
+        <w:ind w:left="0" w:firstLine="0"/>
+        <w:rPr>
+          <w:b w:val="1"/>
+          <w:color w:val="434343"/>
+          <w:sz w:val="28"/>
+          <w:szCs w:val="28"/>
+        </w:rPr>
+      </w:pPr>
+      <w:r>
+        <w:rPr>
+          <w:b w:val="1"/>
+          <w:color w:val="434343"/>
+          <w:sz w:val="28"/>
+          <w:szCs w:val="28"/>
+          <w:rtl w:val="0"/>
+        </w:rPr>
+        <w:tab/>
+        <w:tab/>
+        <w:tab/>
+        <w:tab/>
+        <w:tab/>
+        <w:tab/>
+      </w:r>
+    </w:p>
+    <w:p>
+      <w:pPr>
+        <w:ind w:left="0" w:firstLine="0"/>
+        <w:rPr>
+          <w:b w:val="1"/>
+          <w:color w:val="434343"/>
+          <w:sz w:val="28"/>
+          <w:szCs w:val="28"/>
+        </w:rPr>
+      </w:pPr>
+      <w:r>
+        <w:rPr>
+          <w:rtl w:val="0"/>
+        </w:rPr>
+      </w:r>
+    </w:p>
+    <w:p>
+      <w:pPr>
+        <w:ind w:left="0" w:firstLine="0"/>
+        <w:rPr>
+          <w:b w:val="1"/>
+          <w:color w:val="434343"/>
+          <w:sz w:val="28"/>
+          <w:szCs w:val="28"/>
+        </w:rPr>
+      </w:pPr>
+      <w:r>
+        <w:rPr>
+          <w:rtl w:val="0"/>
+        </w:rPr>
+      </w:r>
+    </w:p>
+    <w:p>
+      <w:pPr>
+        <w:ind w:left="0" w:firstLine="0"/>
+        <w:rPr>
+          <w:b w:val="1"/>
+          <w:color w:val="434343"/>
+          <w:sz w:val="28"/>
+          <w:szCs w:val="28"/>
+        </w:rPr>
+      </w:pPr>
+      <w:r>
+        <w:rPr>
+          <w:rtl w:val="0"/>
+        </w:rPr>
+      </w:r>
+    </w:p>
+    <w:p>
+      <w:pPr>
+        <w:ind w:left="0" w:firstLine="0"/>
+        <w:rPr>
+          <w:b w:val="1"/>
+          <w:color w:val="434343"/>
+          <w:sz w:val="28"/>
+          <w:szCs w:val="28"/>
+        </w:rPr>
+      </w:pPr>
+      <w:r>
+        <w:rPr>
+          <w:rtl w:val="0"/>
+        </w:rPr>
+      </w:r>
+    </w:p>
+    <w:p>
+      <w:pPr>
+        <w:ind w:left="0" w:firstLine="0"/>
+        <w:rPr>
+          <w:b w:val="1"/>
+          <w:color w:val="434343"/>
+          <w:sz w:val="28"/>
+          <w:szCs w:val="28"/>
+        </w:rPr>
+      </w:pPr>
+      <w:r>
+        <w:rPr>
+          <w:rtl w:val="0"/>
+        </w:rPr>
+      </w:r>
+    </w:p>
+    <w:p>
+      <w:pPr>
+        <w:ind w:left="0" w:firstLine="0"/>
+        <w:rPr>
+          <w:b w:val="1"/>
+          <w:color w:val="434343"/>
+          <w:sz w:val="28"/>
+          <w:szCs w:val="28"/>
+        </w:rPr>
+      </w:pPr>
+      <w:r>
+        <w:rPr>
+          <w:rtl w:val="0"/>
+        </w:rPr>
+      </w:r>
+    </w:p>
+    <w:p>
+      <w:pPr>
+        <w:ind w:left="0" w:firstLine="0"/>
+        <w:rPr>
+          <w:b w:val="1"/>
+          <w:color w:val="434343"/>
+          <w:sz w:val="28"/>
+          <w:szCs w:val="28"/>
+        </w:rPr>
+      </w:pPr>
+      <w:r>
+        <w:rPr>
+          <w:rtl w:val="0"/>
+        </w:rPr>
+      </w:r>
+    </w:p>
+    <w:p>
+      <w:pPr>
+        <w:ind w:left="0" w:firstLine="0"/>
+        <w:rPr>
+          <w:b w:val="1"/>
+          <w:color w:val="434343"/>
+          <w:sz w:val="28"/>
+          <w:szCs w:val="28"/>
+        </w:rPr>
+      </w:pPr>
+      <w:r>
+        <w:rPr>
+          <w:rtl w:val="0"/>
+        </w:rPr>
+      </w:r>
+    </w:p>
+    <w:p>
+      <w:pPr>
+        <w:ind w:left="0" w:firstLine="0"/>
+        <w:rPr>
+          <w:b w:val="1"/>
+          <w:color w:val="434343"/>
+          <w:sz w:val="28"/>
+          <w:szCs w:val="28"/>
+        </w:rPr>
+      </w:pPr>
+      <w:r>
+        <w:rPr>
+          <w:rtl w:val="0"/>
+        </w:rPr>
+      </w:r>
+    </w:p>
+    <w:p>
+      <w:pPr>
+        <w:ind w:left="0" w:firstLine="0"/>
+        <w:rPr>
+          <w:b w:val="1"/>
+          <w:color w:val="434343"/>
+          <w:sz w:val="28"/>
+          <w:szCs w:val="28"/>
+        </w:rPr>
+      </w:pPr>
+      <w:r>
+        <w:rPr>
+          <w:rtl w:val="0"/>
+        </w:rPr>
+      </w:r>
+    </w:p>
+    <w:p>
+      <w:pPr>
+        <w:ind w:left="0" w:firstLine="0"/>
+        <w:rPr>
+          <w:b w:val="1"/>
+          <w:color w:val="434343"/>
+          <w:sz w:val="28"/>
+          <w:szCs w:val="28"/>
+        </w:rPr>
+      </w:pPr>
+      <w:r>
+        <w:rPr>
+          <w:rtl w:val="0"/>
+        </w:rPr>
+      </w:r>
+    </w:p>
+    <w:p>
+      <w:pPr>
+        <w:ind w:left="0" w:firstLine="0"/>
+        <w:rPr>
+          <w:b w:val="1"/>
+          <w:color w:val="434343"/>
+          <w:sz w:val="28"/>
+          <w:szCs w:val="28"/>
+        </w:rPr>
+      </w:pPr>
+      <w:r>
+        <w:rPr>
+          <w:rtl w:val="0"/>
+        </w:rPr>
+      </w:r>
+    </w:p>
+    <w:p>
+      <w:pPr>
+        <w:ind w:left="0" w:firstLine="0"/>
+        <w:rPr>
+          <w:b w:val="1"/>
+          <w:color w:val="434343"/>
+          <w:sz w:val="28"/>
+          <w:szCs w:val="28"/>
+        </w:rPr>
+      </w:pPr>
+      <w:r>
+        <w:rPr>
+          <w:rtl w:val="0"/>
+        </w:rPr>
+      </w:r>
+    </w:p>
+    <w:p>
+      <w:pPr>
+        <w:ind w:left="0" w:firstLine="0"/>
+        <w:rPr>
+          <w:b w:val="1"/>
+          <w:color w:val="434343"/>
+          <w:sz w:val="28"/>
+          <w:szCs w:val="28"/>
+        </w:rPr>
+      </w:pPr>
+      <w:r>
+        <w:rPr>
+          <w:rtl w:val="0"/>
+        </w:rPr>
+      </w:r>
+    </w:p>
+    <w:p>
+      <w:pPr>
+        <w:ind w:left="0" w:firstLine="0"/>
+        <w:rPr>
+          <w:b w:val="1"/>
+          <w:color w:val="434343"/>
+          <w:sz w:val="28"/>
+          <w:szCs w:val="28"/>
+        </w:rPr>
+      </w:pPr>
+      <w:r>
+        <w:rPr>
+          <w:rtl w:val="0"/>
+        </w:rPr>
+      </w:r>
+    </w:p>
+    <w:p>
+      <w:pPr>
+        <w:ind w:left="0" w:firstLine="0"/>
+        <w:rPr>
+          <w:b w:val="1"/>
+          <w:color w:val="434343"/>
+          <w:sz w:val="28"/>
+          <w:szCs w:val="28"/>
+        </w:rPr>
+      </w:pPr>
+      <w:r>
+        <w:rPr>
+          <w:rtl w:val="0"/>
+        </w:rPr>
+      </w:r>
+    </w:p>
+    <w:p>
+      <w:pPr>
+        <w:ind w:left="0" w:firstLine="0"/>
+        <w:rPr>
+          <w:b w:val="1"/>
+          <w:color w:val="434343"/>
+          <w:sz w:val="28"/>
+          <w:szCs w:val="28"/>
+        </w:rPr>
+      </w:pPr>
+      <w:r>
+        <w:rPr>
+          <w:rtl w:val="0"/>
+        </w:rPr>
+      </w:r>
+    </w:p>
+    <w:p>
+      <w:pPr>
+        <w:ind w:left="0" w:firstLine="0"/>
+        <w:rPr>
+          <w:b w:val="1"/>
+          <w:color w:val="434343"/>
+          <w:sz w:val="28"/>
+          <w:szCs w:val="28"/>
+        </w:rPr>
+      </w:pPr>
+      <w:r>
+        <w:rPr>
+          <w:rtl w:val="0"/>
+        </w:rPr>
+      </w:r>
+    </w:p>
+    <w:p>
+      <w:pPr>
+        <w:ind w:left="0" w:firstLine="0"/>
+        <w:rPr>
+          <w:b w:val="1"/>
+          <w:color w:val="434343"/>
+          <w:sz w:val="28"/>
+          <w:szCs w:val="28"/>
+        </w:rPr>
+      </w:pPr>
+      <w:r>
+        <w:rPr>
+          <w:rtl w:val="0"/>
+        </w:rPr>
+      </w:r>
+    </w:p>
+    <w:p>
+      <w:pPr>
+        <w:ind w:left="0" w:firstLine="0"/>
+        <w:rPr>
+          <w:b w:val="1"/>
+          <w:color w:val="434343"/>
+          <w:sz w:val="28"/>
+          <w:szCs w:val="28"/>
+        </w:rPr>
+      </w:pPr>
+      <w:r>
+        <w:rPr>
+          <w:b w:val="1"/>
+          <w:color w:val="434343"/>
+          <w:sz w:val="28"/>
+          <w:szCs w:val="28"/>
+          <w:rtl w:val="0"/>
+        </w:rPr>
+        <w:t xml:space="preserve">13.You can now convert any amount you From OCC to TBNB:</w:t>
+      </w:r>
+    </w:p>
+    <w:p>
+      <w:pPr>
+        <w:ind w:left="0" w:firstLine="0"/>
+        <w:rPr>
+          <w:b w:val="1"/>
+          <w:color w:val="434343"/>
+          <w:sz w:val="28"/>
+          <w:szCs w:val="28"/>
+        </w:rPr>
+      </w:pPr>
+      <w:r>
+        <w:rPr>
+          <w:b w:val="1"/>
+          <w:color w:val="434343"/>
+          <w:sz w:val="28"/>
+          <w:szCs w:val="28"/>
+          <w:rtl w:val="0"/>
+        </w:rPr>
+        <w:br w:type="textWrapping"/>
+        <w:br w:type="textWrapping"/>
+        <w:br w:type="textWrapping"/>
+        <w:br w:type="textWrapping"/>
+        <w:br w:type="textWrapping"/>
+        <w:br w:type="textWrapping"/>
+        <w:br w:type="textWrapping"/>
+        <w:br w:type="textWrapping"/>
+        <w:br w:type="textWrapping"/>
+        <w:br w:type="textWrapping"/>
+        <w:br w:type="textWrapping"/>
+        <w:br w:type="textWrapping"/>
+        <w:br w:type="textWrapping"/>
+        <w:br w:type="textWrapping"/>
+        <w:br w:type="textWrapping"/>
+        <w:br w:type="textWrapping"/>
+        <w:t xml:space="preserve">And Go ahead and change your newly Created CryptoCurrency 👍👍:</w:t>
+      </w:r>
+      <w:r>
+        <w:drawing>
+          <wp:anchor allowOverlap="1" behindDoc="0" distB="114300" distT="114300" distL="114300" distR="114300" hidden="0" layoutInCell="1" locked="0" relativeHeight="0" simplePos="0">
+            <wp:simplePos x="0" y="0"/>
+            <wp:positionH relativeFrom="column">
+              <wp:posOffset>19051</wp:posOffset>
+            </wp:positionH>
+            <wp:positionV relativeFrom="paragraph">
+              <wp:posOffset>114300</wp:posOffset>
+            </wp:positionV>
+            <wp:extent cx="3738563" cy="2505075"/>
+            <wp:effectExtent b="0" l="0" r="0" t="0"/>
+            <wp:wrapNone/>
+            <wp:docPr id="8" name="image6.png"/>
+            <a:graphic>
+              <a:graphicData uri="http://schemas.openxmlformats.org/drawingml/2006/picture">
+                <pic:pic>
+                  <pic:nvPicPr>
+                    <pic:cNvPr id="0" name="image6.png"/>
+                    <pic:cNvPicPr preferRelativeResize="0"/>
+                  </pic:nvPicPr>
+                  <pic:blipFill>
+                    <a:blip r:embed="rId51"/>
+                    <a:srcRect b="0" l="0" r="0" t="0"/>
+                    <a:stretch>
+                      <a:fillRect/>
+                    </a:stretch>
+                  </pic:blipFill>
+                  <pic:spPr>
+                    <a:xfrm>
+                      <a:off x="0" y="0"/>
+                      <a:ext cx="3738563" cy="2505075"/>
+                    </a:xfrm>
+                    <a:prstGeom prst="rect"/>
+                    <a:ln/>
+                  </pic:spPr>
+                </pic:pic>
+              </a:graphicData>
+            </a:graphic>
+          </wp:anchor>
+        </w:drawing>
+      </w:r>
+    </w:p>
+    <w:p>
+      <w:pPr>
+        <w:ind w:left="0" w:firstLine="0"/>
+        <w:rPr>
+          <w:b w:val="1"/>
+          <w:color w:val="434343"/>
+          <w:sz w:val="28"/>
+          <w:szCs w:val="28"/>
+        </w:rPr>
+      </w:pPr>
+      <w:r>
+        <w:rPr>
+          <w:b w:val="1"/>
+          <w:color w:val="434343"/>
+          <w:sz w:val="28"/>
+          <w:szCs w:val="28"/>
+        </w:rPr>
+        <w:drawing>
+          <wp:inline distB="114300" distT="114300" distL="114300" distR="114300">
+            <wp:extent cx="8961120" cy="3975100"/>
+            <wp:effectExtent b="0" l="0" r="0" t="0"/>
+            <wp:docPr id="37" name="image42.png"/>
+            <a:graphic>
+              <a:graphicData uri="http://schemas.openxmlformats.org/drawingml/2006/picture">
+                <pic:pic>
+                  <pic:nvPicPr>
+                    <pic:cNvPr id="0" name="image42.png"/>
+                    <pic:cNvPicPr preferRelativeResize="0"/>
+                  </pic:nvPicPr>
+                  <pic:blipFill>
+                    <a:blip r:embed="rId52"/>
+                    <a:srcRect b="0" l="0" r="0" t="0"/>
+                    <a:stretch>
+                      <a:fillRect/>
+                    </a:stretch>
+                  </pic:blipFill>
+                  <pic:spPr>
+                    <a:xfrm>
+                      <a:off x="0" y="0"/>
+                      <a:ext cx="8961120" cy="3975100"/>
                     </a:xfrm>
                     <a:prstGeom prst="rect"/>
                     <a:ln/>

</xml_diff>